<commit_message>
Cambio a redacción Kiri
</commit_message>
<xml_diff>
--- a/docs/Propuestas Kiri.docx
+++ b/docs/Propuestas Kiri.docx
@@ -15,7 +15,7 @@
         <w:pStyle w:val="NormalWeb"/>
       </w:pPr>
       <w:r>
-        <w:t>En la era digital actual, el software se ha convertido en un componente fundamental e inseparable de nuestra vida cotidiana. Desde aplicaciones móviles hasta sistemas críticos de infraestructura, el software sustenta prácticamente todos los aspectos de la sociedad moderna. Como señala Pressman en "Ingeniería de Software: Un enfoque práctico" (7ma edición, pág. 4), "el software se ha incrustado profundamente en casi todos los aspectos de nuestras vidas", transformándose en el elemento que habilita productos y servicios que antes eran imposibles de concebir.</w:t>
+        <w:t>En la sociedad contemporánea, el software ha evolucionado hasta convertirse en un elemento omnipresente que permea prácticamente todas las esferas de la existencia humana. Su influencia se extiende desde los dispositivos móviles que se utilizan diariamente hasta los complejos sistemas que controlan infraestructuras críticas, redefiniendo cómo las personas interactúan con la tecnología y entre sí mismas. Esta transformación digital ha generado un ecosistema donde la tecnología software ya no es una simple herramienta auxiliar, sino un componente esencial para el funcionamiento de la civilización actual [1].</w:t>
       </w:r>
     </w:p>
     <w:p>
@@ -23,31 +23,7 @@
         <w:pStyle w:val="NormalWeb"/>
       </w:pPr>
       <w:r>
-        <w:t>Sin embargo, esta dependencia creciente ha aumentado exponencialmente la importancia de garantizar la calidad del software. Las fallas en los sistemas informáticos pueden tener consecuencias devastadoras tanto económicas como sociales. Según Myers et al. en "</w:t>
-      </w:r>
-      <w:proofErr w:type="spellStart"/>
-      <w:r>
-        <w:t>The</w:t>
-      </w:r>
-      <w:proofErr w:type="spellEnd"/>
-      <w:r>
-        <w:t xml:space="preserve"> Art </w:t>
-      </w:r>
-      <w:proofErr w:type="spellStart"/>
-      <w:r>
-        <w:t>of</w:t>
-      </w:r>
-      <w:proofErr w:type="spellEnd"/>
-      <w:r>
-        <w:t xml:space="preserve"> Software </w:t>
-      </w:r>
-      <w:proofErr w:type="spellStart"/>
-      <w:r>
-        <w:t>Testing</w:t>
-      </w:r>
-      <w:proofErr w:type="spellEnd"/>
-      <w:r>
-        <w:t>" (3ra edición, pág. 8-9), los errores de software han provocado pérdidas millonarias en diversos sectores, desde fallos en sistemas bancarios hasta accidentes en dispositivos médicos. Un estudio citado en el mismo texto estima que los defectos de software cuestan a la economía estadounidense aproximadamente 59.5 mil millones de dólares anualmente.</w:t>
+        <w:t>Esta creciente dependencia del software ha puesto de manifiesto la vital importancia de garantizar su calidad. Un error en un sistema bancario puede paralizar transacciones financieras en todo el mundo; una falla en equipos médicos podría comprometer vidas humanas; un defecto en sistemas de control industrial podría desencadenar catástrofes ambientales. Las implicaciones económicas de estas fallas son igualmente alarmantes, con estimaciones que sitúan las pérdidas anuales en decenas de miles de millones de dólares solo en Estados Unidos [2].</w:t>
       </w:r>
     </w:p>
     <w:p>
@@ -55,289 +31,166 @@
         <w:pStyle w:val="NormalWeb"/>
       </w:pPr>
       <w:r>
-        <w:t>Además de las pérdidas económicas directas, el software defectuoso implica costos indirectos significativos como:</w:t>
+        <w:t>Más allá del impacto financiero inmediato, el software defectuoso genera una cascada de consecuencias negativas: ciclos de desarrollo que se alargan indefinidamente por la necesidad constante de corregir errores; la erosión gradual pero implacable de la confianza de los usuarios; la frustración de los clientes traducida en abandono; y en casos extremos, disputas legales que pueden amenazar la supervivencia misma de las organizaciones. La detección temprana de defectos no es simplemente una buena práctica, sino una necesidad económica, pues el costo de corrección se multiplica exponencialmente conforme avanza el ciclo de desarrollo [3].</w:t>
       </w:r>
     </w:p>
     <w:p>
       <w:pPr>
+        <w:pStyle w:val="Ttulo2"/>
+      </w:pPr>
+      <w:r>
+        <w:t>Parte 2: Aseguramiento de la calidad y pruebas automatizadas</w:t>
+      </w:r>
+    </w:p>
+    <w:p>
+      <w:pPr>
+        <w:pStyle w:val="NormalWeb"/>
+      </w:pPr>
+      <w:r>
+        <w:t>El aseguramiento de la calidad del software representa un enfoque integral y proactivo que atraviesa todo el ciclo de vida del desarrollo. Lejos de ser una fase aislada que se ejecuta al final del proceso, constituye una filosofía orientada a prevenir defectos desde las etapas iniciales de conceptualización hasta el despliegue y mantenimiento. Este paradigma establece que la calidad no se puede "probar" posteriormente en un producto, sino que debe "construirse" desde su concepción [1].</w:t>
+      </w:r>
+    </w:p>
+    <w:p>
+      <w:pPr>
+        <w:pStyle w:val="NormalWeb"/>
+      </w:pPr>
+      <w:r>
+        <w:t>En este contexto, las pruebas de software emergen como una disciplina fundamental cuyo objetivo principal no es demostrar la ausencia de errores, sino descubrir su presencia. Esta distinción, aunque sutil, representa un cambio fundamental en el enfoque: las pruebas eficaces requieren una mentalidad orientada a la detección de problemas más que a la validación de funcionalidades ya implementadas [2].</w:t>
+      </w:r>
+    </w:p>
+    <w:p>
+      <w:pPr>
+        <w:pStyle w:val="NormalWeb"/>
+      </w:pPr>
+      <w:r>
+        <w:t>La automatización de pruebas ha revolucionado esta disciplina, permitiendo la ejecución sistemática, consistente y repetible de casos de prueba sin intervención humana directa. Esta aproximación transformadora proporciona beneficios que van más allá de la simple reducción de esfuerzo manual. La automatización permite:</w:t>
+      </w:r>
+    </w:p>
+    <w:p>
+      <w:pPr>
+        <w:pStyle w:val="NormalWeb"/>
+      </w:pPr>
+      <w:r>
+        <w:lastRenderedPageBreak/>
+        <w:t>Ejecutar conjuntos extensos de pruebas en periodos reducidos, ampliando significativamente la cobertura del producto y detectando problemas que podrían pasar desapercibidos en pruebas manuales limitadas [3].</w:t>
+      </w:r>
+    </w:p>
+    <w:p>
+      <w:pPr>
+        <w:pStyle w:val="NormalWeb"/>
+      </w:pPr>
+      <w:r>
+        <w:t>Establecer mecanismos de verificación continua que aseguran que funcionalidades previamente validadas no se deterioran con la introducción de nuevas características, protegiendo así la integridad del sistema a lo largo de su evolución [2].</w:t>
+      </w:r>
+    </w:p>
+    <w:p>
+      <w:pPr>
+        <w:pStyle w:val="NormalWeb"/>
+      </w:pPr>
+      <w:r>
+        <w:t>Eliminar la variabilidad inherente a la ejecución humana, garantizando que cada caso de prueba se ejecute exactamente de la misma manera en cada iteración, independientemente de factores como el cansancio o la distracción [3].</w:t>
+      </w:r>
+    </w:p>
+    <w:p>
+      <w:pPr>
+        <w:pStyle w:val="NormalWeb"/>
+      </w:pPr>
+      <w:r>
+        <w:t xml:space="preserve">Optimizar recursos a largo plazo, </w:t>
+      </w:r>
+      <w:proofErr w:type="gramStart"/>
+      <w:r>
+        <w:t>pues</w:t>
+      </w:r>
+      <w:proofErr w:type="gramEnd"/>
+      <w:r>
+        <w:t xml:space="preserve"> aunque la inversión inicial en automatización puede ser considerable, el retorno se materializa a través de ciclos de desarrollo más cortos, mayor calidad del producto y reducción de costos de mantenimiento [1].</w:t>
+      </w:r>
+    </w:p>
+    <w:p>
+      <w:pPr>
+        <w:pStyle w:val="NormalWeb"/>
+      </w:pPr>
+      <w:r>
+        <w:t>No obstante, sería erróneo considerar la automatización como una panacea universal. Las pruebas manuales conservan un valor irreemplazable en aspectos como la evaluación de usabilidad, las pruebas exploratorias y aquellas situaciones donde la intuición y experiencia humanas resultan insustituibles. La estrategia óptima consiste en una combinación equilibrada de ambos enfoques, aprovechando las fortalezas de cada uno para crear un ecosistema de calidad robusto y eficiente [3].</w:t>
+      </w:r>
+    </w:p>
+    <w:p>
+      <w:r>
+        <w:pict w14:anchorId="0FF2F748">
+          <v:rect id="_x0000_i1028" style="width:0;height:1.5pt" o:hralign="center" o:hrstd="t" o:hr="t" fillcolor="#a0a0a0" stroked="f"/>
+        </w:pict>
+      </w:r>
+    </w:p>
+    <w:p>
+      <w:pPr>
+        <w:pStyle w:val="NormalWeb"/>
+      </w:pPr>
+      <w:r>
+        <w:t>Referencias principales:</w:t>
+      </w:r>
+    </w:p>
+    <w:p>
+      <w:pPr>
         <w:numPr>
           <w:ilvl w:val="0"/>
-          <w:numId w:val="2"/>
+          <w:numId w:val="6"/>
         </w:numPr>
         <w:spacing w:before="100" w:beforeAutospacing="1" w:after="100" w:afterAutospacing="1" w:line="240" w:lineRule="auto"/>
       </w:pPr>
       <w:r>
-        <w:t>Aumento del tiempo de desarrollo por refactorización y corrección de errores</w:t>
+        <w:t>Pressman, R. S. (2010). Ingeniería de Software: Un enfoque práctico (7ma edición).</w:t>
       </w:r>
     </w:p>
     <w:p>
       <w:pPr>
         <w:numPr>
           <w:ilvl w:val="0"/>
-          <w:numId w:val="2"/>
+          <w:numId w:val="6"/>
         </w:numPr>
         <w:spacing w:before="100" w:beforeAutospacing="1" w:after="100" w:afterAutospacing="1" w:line="240" w:lineRule="auto"/>
       </w:pPr>
       <w:r>
-        <w:t>Pérdida de reputación y confianza del cliente</w:t>
+        <w:t xml:space="preserve">Myers, G. J., Sandler, C., &amp; </w:t>
+      </w:r>
+      <w:proofErr w:type="spellStart"/>
+      <w:r>
+        <w:t>Badgett</w:t>
+      </w:r>
+      <w:proofErr w:type="spellEnd"/>
+      <w:r>
+        <w:t xml:space="preserve">, T. (2011). </w:t>
+      </w:r>
+      <w:proofErr w:type="spellStart"/>
+      <w:r>
+        <w:t>The</w:t>
+      </w:r>
+      <w:proofErr w:type="spellEnd"/>
+      <w:r>
+        <w:t xml:space="preserve"> Art </w:t>
+      </w:r>
+      <w:proofErr w:type="spellStart"/>
+      <w:r>
+        <w:t>of</w:t>
+      </w:r>
+      <w:proofErr w:type="spellEnd"/>
+      <w:r>
+        <w:t xml:space="preserve"> Software </w:t>
+      </w:r>
+      <w:proofErr w:type="spellStart"/>
+      <w:r>
+        <w:t>Testing</w:t>
+      </w:r>
+      <w:proofErr w:type="spellEnd"/>
+      <w:r>
+        <w:t xml:space="preserve"> (3ra edición).</w:t>
       </w:r>
     </w:p>
     <w:p>
       <w:pPr>
         <w:numPr>
           <w:ilvl w:val="0"/>
-          <w:numId w:val="2"/>
-        </w:numPr>
-        <w:spacing w:before="100" w:beforeAutospacing="1" w:after="100" w:afterAutospacing="1" w:line="240" w:lineRule="auto"/>
-      </w:pPr>
-      <w:r>
-        <w:t>Reducción de la productividad de los usuarios finales</w:t>
-      </w:r>
-    </w:p>
-    <w:p>
-      <w:pPr>
-        <w:numPr>
-          <w:ilvl w:val="0"/>
-          <w:numId w:val="2"/>
-        </w:numPr>
-        <w:spacing w:before="100" w:beforeAutospacing="1" w:after="100" w:afterAutospacing="1" w:line="240" w:lineRule="auto"/>
-      </w:pPr>
-      <w:r>
-        <w:t>Costos legales asociados a posibles litigios</w:t>
-      </w:r>
-    </w:p>
-    <w:p>
-      <w:pPr>
-        <w:pStyle w:val="NormalWeb"/>
-      </w:pPr>
-      <w:r>
-        <w:t>Como establece el Programa de Estudio de Nivel Básico del ISTQB (sección 1.1, pág. 12), "cuanto más tarde se encuentre un defecto en el ciclo de vida del software, más costoso será corregirlo", pudiendo multiplicarse dicho costo hasta 100 veces si se detecta en producción en lugar de en las fases tempranas de desarrollo.</w:t>
-      </w:r>
-    </w:p>
-    <w:p>
-      <w:pPr>
-        <w:pStyle w:val="Ttulo2"/>
-      </w:pPr>
-      <w:r>
-        <w:t>Parte 2: Aseguramiento de la calidad y pruebas automatizadas</w:t>
-      </w:r>
-    </w:p>
-    <w:p>
-      <w:pPr>
-        <w:pStyle w:val="NormalWeb"/>
-      </w:pPr>
-      <w:r>
-        <w:t>El aseguramiento de la calidad del software (SQA, por sus siglas en inglés) comprende un conjunto de actividades planificadas y sistemáticas que buscan garantizar que los productos de software cumplan con los requisitos especificados y sean adecuados para su propósito. Pressman (pág. 348) define el SQA como "una actividad de protección que se aplica a lo largo de todo el proceso de ingeniería del software", enfatizando su naturaleza transversal durante todo el ciclo de desarrollo.</w:t>
-      </w:r>
-    </w:p>
-    <w:p>
-      <w:pPr>
-        <w:pStyle w:val="NormalWeb"/>
-      </w:pPr>
-      <w:r>
-        <w:t>Dentro del SQA, las pruebas de software constituyen una disciplina crítica. Myers et al. (pág. 6) definen las pruebas como "el proceso de ejecutar un programa con la intención de encontrar errores", evidenciando un enfoque proactivo hacia la detección de defectos más que una simple verificación de funcionalidad.</w:t>
-      </w:r>
-    </w:p>
-    <w:p>
-      <w:pPr>
-        <w:pStyle w:val="NormalWeb"/>
-      </w:pPr>
-      <w:r>
-        <w:t xml:space="preserve">Las pruebas automatizadas han emergido como una estrategia esencial para mejorar la eficiencia y efectividad del proceso de pruebas. Según el ISTQB (sección 6.1, pág. 83), </w:t>
-      </w:r>
-      <w:r>
-        <w:lastRenderedPageBreak/>
-        <w:t>la automatización de pruebas implica "el uso de software para controlar la ejecución de pruebas, la comparación de los resultados obtenidos con los resultados esperados, la configuración de las precondiciones de prueba y otros controles y generación de informes de prueba".</w:t>
-      </w:r>
-    </w:p>
-    <w:p>
-      <w:pPr>
-        <w:pStyle w:val="NormalWeb"/>
-      </w:pPr>
-      <w:r>
-        <w:t>El valor de las pruebas automatizadas frente a las pruebas manuales es significativo:</w:t>
-      </w:r>
-    </w:p>
-    <w:p>
-      <w:pPr>
-        <w:pStyle w:val="NormalWeb"/>
-        <w:numPr>
-          <w:ilvl w:val="0"/>
-          <w:numId w:val="3"/>
-        </w:numPr>
-      </w:pPr>
-      <w:r>
-        <w:rPr>
-          <w:rStyle w:val="Textoennegrita"/>
-          <w:rFonts w:eastAsiaTheme="majorEastAsia"/>
-        </w:rPr>
-        <w:t>Eficiencia</w:t>
-      </w:r>
-      <w:r>
-        <w:t>: Las pruebas automatizadas pueden ejecutarse repetidamente con mínima intervención humana, proporcionando resultados consistentes y rápidos. Pressman (pág. 452) señala que "una vez que se ha creado un caso de prueba automatizado, puede ejecutarse miles de veces sin esfuerzo humano adicional".</w:t>
-      </w:r>
-    </w:p>
-    <w:p>
-      <w:pPr>
-        <w:pStyle w:val="NormalWeb"/>
-        <w:numPr>
-          <w:ilvl w:val="0"/>
-          <w:numId w:val="3"/>
-        </w:numPr>
-      </w:pPr>
-      <w:r>
-        <w:rPr>
-          <w:rStyle w:val="Textoennegrita"/>
-          <w:rFonts w:eastAsiaTheme="majorEastAsia"/>
-        </w:rPr>
-        <w:t>Cobertura</w:t>
-      </w:r>
-      <w:r>
-        <w:t>: La automatización permite ejecutar una mayor cantidad de pruebas en menos tiempo, aumentando la cobertura del producto. Como indica el ISTQB (sección 6.1.1, pág. 84), "la automatización es especialmente valiosa para pruebas que requieren la ejecución de múltiples casos de prueba con diferentes datos o en diferentes configuraciones".</w:t>
-      </w:r>
-    </w:p>
-    <w:p>
-      <w:pPr>
-        <w:pStyle w:val="NormalWeb"/>
-        <w:numPr>
-          <w:ilvl w:val="0"/>
-          <w:numId w:val="3"/>
-        </w:numPr>
-      </w:pPr>
-      <w:r>
-        <w:rPr>
-          <w:rStyle w:val="Textoennegrita"/>
-          <w:rFonts w:eastAsiaTheme="majorEastAsia"/>
-        </w:rPr>
-        <w:t>Regresión</w:t>
-      </w:r>
-      <w:r>
-        <w:t>: Las pruebas automatizadas facilitan la detección temprana de regresiones, evitando que errores previamente corregidos reaparezcan en nuevas versiones del software. Myers et al. (pág. 157) destacan que "las pruebas de regresión son una de las áreas donde la automatización muestra mayor retorno de inversión".</w:t>
-      </w:r>
-    </w:p>
-    <w:p>
-      <w:pPr>
-        <w:pStyle w:val="NormalWeb"/>
-        <w:numPr>
-          <w:ilvl w:val="0"/>
-          <w:numId w:val="3"/>
-        </w:numPr>
-      </w:pPr>
-      <w:r>
-        <w:rPr>
-          <w:rStyle w:val="Textoennegrita"/>
-          <w:rFonts w:eastAsiaTheme="majorEastAsia"/>
-        </w:rPr>
-        <w:t>Consistencia</w:t>
-      </w:r>
-      <w:r>
-        <w:t>: A diferencia de las pruebas manuales, las automatizadas eliminan la variabilidad humana y garantizan la consistencia en la ejecución. El ISTQB (sección 6.1.2, pág. 85) menciona que "las pruebas automatizadas ejecutan exactamente las mismas operaciones cada vez que se ejecutan, eliminando el error humano en la ejecución de pruebas".</w:t>
-      </w:r>
-    </w:p>
-    <w:p>
-      <w:pPr>
-        <w:pStyle w:val="NormalWeb"/>
-        <w:numPr>
-          <w:ilvl w:val="0"/>
-          <w:numId w:val="3"/>
-        </w:numPr>
-      </w:pPr>
-      <w:r>
-        <w:rPr>
-          <w:rStyle w:val="Textoennegrita"/>
-          <w:rFonts w:eastAsiaTheme="majorEastAsia"/>
-        </w:rPr>
-        <w:t>Retorno de inversión</w:t>
-      </w:r>
-      <w:r>
-        <w:t>: Aunque la implementación inicial de pruebas automatizadas requiere una inversión significativa, su valor se incrementa con el tiempo. Pressman (pág. 454) afirma que "los costos iniciales de automatización pueden ser altos, pero el retorno de inversión se materializa cuando las pruebas se ejecutan repetidamente durante el desarrollo y mantenimiento del software".</w:t>
-      </w:r>
-    </w:p>
-    <w:p>
-      <w:pPr>
-        <w:pStyle w:val="NormalWeb"/>
-      </w:pPr>
-      <w:r>
-        <w:t>A pesar de estas ventajas, es importante reconocer que las pruebas automatizadas no reemplazan completamente a las pruebas manuales, sino que las complementan. Como señala el ISTQB (sección 6.1.3, pág. 86), "las pruebas exploratorias, las pruebas de usabilidad y las pruebas basadas en la experiencia siguen requiriendo intervención humana para ser efectivas".</w:t>
-      </w:r>
-    </w:p>
-    <w:p>
-      <w:pPr>
-        <w:pStyle w:val="NormalWeb"/>
-      </w:pPr>
-      <w:r>
-        <w:t>Referencias principales utilizadas:</w:t>
-      </w:r>
-    </w:p>
-    <w:p>
-      <w:pPr>
-        <w:numPr>
-          <w:ilvl w:val="0"/>
-          <w:numId w:val="4"/>
-        </w:numPr>
-        <w:spacing w:before="100" w:beforeAutospacing="1" w:after="100" w:afterAutospacing="1" w:line="240" w:lineRule="auto"/>
-      </w:pPr>
-      <w:r>
-        <w:t>Pressman, R. S. (2010). Ingeniería de Software: Un enfoque práctico (7ma edición). McGraw-Hill.</w:t>
-      </w:r>
-    </w:p>
-    <w:p>
-      <w:pPr>
-        <w:numPr>
-          <w:ilvl w:val="0"/>
-          <w:numId w:val="4"/>
-        </w:numPr>
-        <w:spacing w:before="100" w:beforeAutospacing="1" w:after="100" w:afterAutospacing="1" w:line="240" w:lineRule="auto"/>
-      </w:pPr>
-      <w:r>
-        <w:t xml:space="preserve">Myers, G. J., Sandler, C., &amp; </w:t>
-      </w:r>
-      <w:proofErr w:type="spellStart"/>
-      <w:r>
-        <w:t>Badgett</w:t>
-      </w:r>
-      <w:proofErr w:type="spellEnd"/>
-      <w:r>
-        <w:t xml:space="preserve">, T. (2011). </w:t>
-      </w:r>
-      <w:proofErr w:type="spellStart"/>
-      <w:r>
-        <w:t>The</w:t>
-      </w:r>
-      <w:proofErr w:type="spellEnd"/>
-      <w:r>
-        <w:t xml:space="preserve"> Art </w:t>
-      </w:r>
-      <w:proofErr w:type="spellStart"/>
-      <w:r>
-        <w:t>of</w:t>
-      </w:r>
-      <w:proofErr w:type="spellEnd"/>
-      <w:r>
-        <w:t xml:space="preserve"> Software </w:t>
-      </w:r>
-      <w:proofErr w:type="spellStart"/>
-      <w:r>
-        <w:t>Testing</w:t>
-      </w:r>
-      <w:proofErr w:type="spellEnd"/>
-      <w:r>
-        <w:t xml:space="preserve"> (3ra edición). John Wiley &amp; </w:t>
-      </w:r>
-      <w:proofErr w:type="spellStart"/>
-      <w:r>
-        <w:t>Sons</w:t>
-      </w:r>
-      <w:proofErr w:type="spellEnd"/>
-      <w:r>
-        <w:t>.</w:t>
-      </w:r>
-    </w:p>
-    <w:p>
-      <w:pPr>
-        <w:numPr>
-          <w:ilvl w:val="0"/>
-          <w:numId w:val="4"/>
+          <w:numId w:val="6"/>
         </w:numPr>
         <w:spacing w:before="100" w:beforeAutospacing="1" w:after="100" w:afterAutospacing="1" w:line="240" w:lineRule="auto"/>
       </w:pPr>
@@ -605,6 +458,216 @@
     </w:lvl>
   </w:abstractNum>
   <w:abstractNum w:abstractNumId="2" w15:restartNumberingAfterBreak="0">
+    <w:nsid w:val="303D5C9D"/>
+    <w:multiLevelType w:val="multilevel"/>
+    <w:tmpl w:val="6ED8F4C6"/>
+    <w:lvl w:ilvl="0">
+      <w:start w:val="1"/>
+      <w:numFmt w:val="decimal"/>
+      <w:lvlText w:val="%1."/>
+      <w:lvlJc w:val="left"/>
+      <w:pPr>
+        <w:tabs>
+          <w:tab w:val="num" w:pos="720"/>
+        </w:tabs>
+        <w:ind w:left="720" w:hanging="360"/>
+      </w:pPr>
+    </w:lvl>
+    <w:lvl w:ilvl="1" w:tentative="1">
+      <w:numFmt w:val="decimal"/>
+      <w:lvlText w:val="%2."/>
+      <w:lvlJc w:val="left"/>
+      <w:pPr>
+        <w:tabs>
+          <w:tab w:val="num" w:pos="1440"/>
+        </w:tabs>
+        <w:ind w:left="1440" w:hanging="360"/>
+      </w:pPr>
+    </w:lvl>
+    <w:lvl w:ilvl="2" w:tentative="1">
+      <w:numFmt w:val="decimal"/>
+      <w:lvlText w:val="%3."/>
+      <w:lvlJc w:val="left"/>
+      <w:pPr>
+        <w:tabs>
+          <w:tab w:val="num" w:pos="2160"/>
+        </w:tabs>
+        <w:ind w:left="2160" w:hanging="360"/>
+      </w:pPr>
+    </w:lvl>
+    <w:lvl w:ilvl="3" w:tentative="1">
+      <w:numFmt w:val="decimal"/>
+      <w:lvlText w:val="%4."/>
+      <w:lvlJc w:val="left"/>
+      <w:pPr>
+        <w:tabs>
+          <w:tab w:val="num" w:pos="2880"/>
+        </w:tabs>
+        <w:ind w:left="2880" w:hanging="360"/>
+      </w:pPr>
+    </w:lvl>
+    <w:lvl w:ilvl="4" w:tentative="1">
+      <w:numFmt w:val="decimal"/>
+      <w:lvlText w:val="%5."/>
+      <w:lvlJc w:val="left"/>
+      <w:pPr>
+        <w:tabs>
+          <w:tab w:val="num" w:pos="3600"/>
+        </w:tabs>
+        <w:ind w:left="3600" w:hanging="360"/>
+      </w:pPr>
+    </w:lvl>
+    <w:lvl w:ilvl="5" w:tentative="1">
+      <w:numFmt w:val="decimal"/>
+      <w:lvlText w:val="%6."/>
+      <w:lvlJc w:val="left"/>
+      <w:pPr>
+        <w:tabs>
+          <w:tab w:val="num" w:pos="4320"/>
+        </w:tabs>
+        <w:ind w:left="4320" w:hanging="360"/>
+      </w:pPr>
+    </w:lvl>
+    <w:lvl w:ilvl="6" w:tentative="1">
+      <w:numFmt w:val="decimal"/>
+      <w:lvlText w:val="%7."/>
+      <w:lvlJc w:val="left"/>
+      <w:pPr>
+        <w:tabs>
+          <w:tab w:val="num" w:pos="5040"/>
+        </w:tabs>
+        <w:ind w:left="5040" w:hanging="360"/>
+      </w:pPr>
+    </w:lvl>
+    <w:lvl w:ilvl="7" w:tentative="1">
+      <w:numFmt w:val="decimal"/>
+      <w:lvlText w:val="%8."/>
+      <w:lvlJc w:val="left"/>
+      <w:pPr>
+        <w:tabs>
+          <w:tab w:val="num" w:pos="5760"/>
+        </w:tabs>
+        <w:ind w:left="5760" w:hanging="360"/>
+      </w:pPr>
+    </w:lvl>
+    <w:lvl w:ilvl="8" w:tentative="1">
+      <w:numFmt w:val="decimal"/>
+      <w:lvlText w:val="%9."/>
+      <w:lvlJc w:val="left"/>
+      <w:pPr>
+        <w:tabs>
+          <w:tab w:val="num" w:pos="6480"/>
+        </w:tabs>
+        <w:ind w:left="6480" w:hanging="360"/>
+      </w:pPr>
+    </w:lvl>
+  </w:abstractNum>
+  <w:abstractNum w:abstractNumId="3" w15:restartNumberingAfterBreak="0">
+    <w:nsid w:val="494D5AF2"/>
+    <w:multiLevelType w:val="multilevel"/>
+    <w:tmpl w:val="6088B7E2"/>
+    <w:lvl w:ilvl="0">
+      <w:start w:val="1"/>
+      <w:numFmt w:val="decimal"/>
+      <w:lvlText w:val="%1."/>
+      <w:lvlJc w:val="left"/>
+      <w:pPr>
+        <w:tabs>
+          <w:tab w:val="num" w:pos="720"/>
+        </w:tabs>
+        <w:ind w:left="720" w:hanging="360"/>
+      </w:pPr>
+    </w:lvl>
+    <w:lvl w:ilvl="1" w:tentative="1">
+      <w:numFmt w:val="decimal"/>
+      <w:lvlText w:val="%2."/>
+      <w:lvlJc w:val="left"/>
+      <w:pPr>
+        <w:tabs>
+          <w:tab w:val="num" w:pos="1440"/>
+        </w:tabs>
+        <w:ind w:left="1440" w:hanging="360"/>
+      </w:pPr>
+    </w:lvl>
+    <w:lvl w:ilvl="2" w:tentative="1">
+      <w:numFmt w:val="decimal"/>
+      <w:lvlText w:val="%3."/>
+      <w:lvlJc w:val="left"/>
+      <w:pPr>
+        <w:tabs>
+          <w:tab w:val="num" w:pos="2160"/>
+        </w:tabs>
+        <w:ind w:left="2160" w:hanging="360"/>
+      </w:pPr>
+    </w:lvl>
+    <w:lvl w:ilvl="3" w:tentative="1">
+      <w:numFmt w:val="decimal"/>
+      <w:lvlText w:val="%4."/>
+      <w:lvlJc w:val="left"/>
+      <w:pPr>
+        <w:tabs>
+          <w:tab w:val="num" w:pos="2880"/>
+        </w:tabs>
+        <w:ind w:left="2880" w:hanging="360"/>
+      </w:pPr>
+    </w:lvl>
+    <w:lvl w:ilvl="4" w:tentative="1">
+      <w:numFmt w:val="decimal"/>
+      <w:lvlText w:val="%5."/>
+      <w:lvlJc w:val="left"/>
+      <w:pPr>
+        <w:tabs>
+          <w:tab w:val="num" w:pos="3600"/>
+        </w:tabs>
+        <w:ind w:left="3600" w:hanging="360"/>
+      </w:pPr>
+    </w:lvl>
+    <w:lvl w:ilvl="5" w:tentative="1">
+      <w:numFmt w:val="decimal"/>
+      <w:lvlText w:val="%6."/>
+      <w:lvlJc w:val="left"/>
+      <w:pPr>
+        <w:tabs>
+          <w:tab w:val="num" w:pos="4320"/>
+        </w:tabs>
+        <w:ind w:left="4320" w:hanging="360"/>
+      </w:pPr>
+    </w:lvl>
+    <w:lvl w:ilvl="6" w:tentative="1">
+      <w:numFmt w:val="decimal"/>
+      <w:lvlText w:val="%7."/>
+      <w:lvlJc w:val="left"/>
+      <w:pPr>
+        <w:tabs>
+          <w:tab w:val="num" w:pos="5040"/>
+        </w:tabs>
+        <w:ind w:left="5040" w:hanging="360"/>
+      </w:pPr>
+    </w:lvl>
+    <w:lvl w:ilvl="7" w:tentative="1">
+      <w:numFmt w:val="decimal"/>
+      <w:lvlText w:val="%8."/>
+      <w:lvlJc w:val="left"/>
+      <w:pPr>
+        <w:tabs>
+          <w:tab w:val="num" w:pos="5760"/>
+        </w:tabs>
+        <w:ind w:left="5760" w:hanging="360"/>
+      </w:pPr>
+    </w:lvl>
+    <w:lvl w:ilvl="8" w:tentative="1">
+      <w:numFmt w:val="decimal"/>
+      <w:lvlText w:val="%9."/>
+      <w:lvlJc w:val="left"/>
+      <w:pPr>
+        <w:tabs>
+          <w:tab w:val="num" w:pos="6480"/>
+        </w:tabs>
+        <w:ind w:left="6480" w:hanging="360"/>
+      </w:pPr>
+    </w:lvl>
+  </w:abstractNum>
+  <w:abstractNum w:abstractNumId="4" w15:restartNumberingAfterBreak="0">
     <w:nsid w:val="4E24000A"/>
     <w:multiLevelType w:val="multilevel"/>
     <w:tmpl w:val="60AC078A"/>
@@ -713,7 +776,7 @@
       </w:pPr>
     </w:lvl>
   </w:abstractNum>
-  <w:abstractNum w:abstractNumId="3" w15:restartNumberingAfterBreak="0">
+  <w:abstractNum w:abstractNumId="5" w15:restartNumberingAfterBreak="0">
     <w:nsid w:val="56B40FAB"/>
     <w:multiLevelType w:val="multilevel"/>
     <w:tmpl w:val="80BC3276"/>
@@ -819,7 +882,7 @@
     </w:lvl>
   </w:abstractNum>
   <w:num w:numId="1" w16cid:durableId="807816009">
-    <w:abstractNumId w:val="2"/>
+    <w:abstractNumId w:val="4"/>
   </w:num>
   <w:num w:numId="2" w16cid:durableId="37051774">
     <w:abstractNumId w:val="1"/>
@@ -828,7 +891,13 @@
     <w:abstractNumId w:val="0"/>
   </w:num>
   <w:num w:numId="4" w16cid:durableId="965965692">
+    <w:abstractNumId w:val="5"/>
+  </w:num>
+  <w:num w:numId="5" w16cid:durableId="346912628">
     <w:abstractNumId w:val="3"/>
+  </w:num>
+  <w:num w:numId="6" w16cid:durableId="1050299983">
+    <w:abstractNumId w:val="2"/>
   </w:num>
 </w:numbering>
 </file>

</xml_diff>

<commit_message>
De 1 a 4
</commit_message>
<xml_diff>
--- a/docs/Propuestas Kiri.docx
+++ b/docs/Propuestas Kiri.docx
@@ -15,7 +15,28 @@
         <w:pStyle w:val="NormalWeb"/>
       </w:pPr>
       <w:r>
-        <w:t>En la sociedad contemporánea, el software ha evolucionado hasta convertirse en un elemento omnipresente que permea prácticamente todas las esferas de la existencia humana. Su influencia se extiende desde los dispositivos móviles que se utilizan diariamente hasta los complejos sistemas que controlan infraestructuras críticas, redefiniendo cómo las personas interactúan con la tecnología y entre sí mismas. Esta transformación digital ha generado un ecosistema donde la tecnología software ya no es una simple herramienta auxiliar, sino un componente esencial para el funcionamiento de la civilización actual [1].</w:t>
+        <w:t>En la sociedad contemporánea, el software ha evolucionado hasta convertirse en un elemento omnipresente que permea prácticamente todas las esferas de la existencia humana. Su influencia se extiende desde los dispositivos móviles que se utilizan diariamente hasta los complejos sistemas que controlan infraestructuras críticas, redefiniendo cómo las personas interactúan con la tecnología y entre sí mismas. Esta transformación digital ha generado un ecosistema donde la tecnología software ya no es una simple herramienta auxiliar, sino un componente esencial para el funcionamiento de la civilización actual</w:t>
+      </w:r>
+      <w:r>
+        <w:t xml:space="preserve">. </w:t>
+      </w:r>
+      <w:r>
+        <w:fldChar w:fldCharType="begin"/>
+      </w:r>
+      <w:r>
+        <w:instrText xml:space="preserve"> ADDIN EN.CITE &lt;EndNote&gt;&lt;Cite&gt;&lt;Author&gt;Pressman&lt;/Author&gt;&lt;Year&gt;2005&lt;/Year&gt;&lt;RecNum&gt;2&lt;/RecNum&gt;&lt;DisplayText&gt;[1]&lt;/DisplayText&gt;&lt;record&gt;&lt;rec-number&gt;2&lt;/rec-number&gt;&lt;foreign-keys&gt;&lt;key app="EN" db-id="zdes9ax27vxz0fex2emve2rjdvxxaaa5ze59" timestamp="1742329355"&gt;2&lt;/key&gt;&lt;/foreign-keys&gt;&lt;ref-type name="Book"&gt;6&lt;/ref-type&gt;&lt;contributors&gt;&lt;authors&gt;&lt;author&gt;Pressman, Roger S&lt;/author&gt;&lt;/authors&gt;&lt;/contributors&gt;&lt;titles&gt;&lt;title&gt;Software engineering: a practitioner&amp;apos;s approach&lt;/title&gt;&lt;/titles&gt;&lt;dates&gt;&lt;year&gt;2005&lt;/year&gt;&lt;/dates&gt;&lt;publisher&gt;Palgrave macmillan&lt;/publisher&gt;&lt;isbn&gt;007301933X&lt;/isbn&gt;&lt;urls&gt;&lt;/urls&gt;&lt;/record&gt;&lt;/Cite&gt;&lt;/EndNote&gt;</w:instrText>
+      </w:r>
+      <w:r>
+        <w:fldChar w:fldCharType="separate"/>
+      </w:r>
+      <w:r>
+        <w:rPr>
+          <w:noProof/>
+        </w:rPr>
+        <w:t>[1]</w:t>
+      </w:r>
+      <w:r>
+        <w:fldChar w:fldCharType="end"/>
       </w:r>
     </w:p>
     <w:p>
@@ -23,7 +44,34 @@
         <w:pStyle w:val="NormalWeb"/>
       </w:pPr>
       <w:r>
-        <w:t>Esta creciente dependencia del software ha puesto de manifiesto la vital importancia de garantizar su calidad. Un error en un sistema bancario puede paralizar transacciones financieras en todo el mundo; una falla en equipos médicos podría comprometer vidas humanas; un defecto en sistemas de control industrial podría desencadenar catástrofes ambientales. Las implicaciones económicas de estas fallas son igualmente alarmantes, con estimaciones que sitúan las pérdidas anuales en decenas de miles de millones de dólares solo en Estados Unidos [2].</w:t>
+        <w:t xml:space="preserve">Esta creciente dependencia del software ha puesto de manifiesto la vital importancia de garantizar su calidad. Un error en un sistema bancario puede paralizar transacciones financieras en todo el mundo; una falla en equipos médicos podría comprometer vidas humanas; un defecto en sistemas de control industrial podría desencadenar </w:t>
+      </w:r>
+      <w:r>
+        <w:t>catástrofes</w:t>
+      </w:r>
+      <w:r>
+        <w:t xml:space="preserve"> ambientales. Las implicaciones económicas de estas fallas son igualmente alarmantes, con estimaciones que sitúan las pérdidas anuales en decenas de miles de millones de dólares solo en Estados Unidos</w:t>
+      </w:r>
+      <w:r>
+        <w:t xml:space="preserve">. </w:t>
+      </w:r>
+      <w:r>
+        <w:fldChar w:fldCharType="begin"/>
+      </w:r>
+      <w:r>
+        <w:instrText xml:space="preserve"> ADDIN EN.CITE &lt;EndNote&gt;&lt;Cite&gt;&lt;Author&gt;Myers&lt;/Author&gt;&lt;Year&gt;2011&lt;/Year&gt;&lt;RecNum&gt;3&lt;/RecNum&gt;&lt;DisplayText&gt;[2]&lt;/DisplayText&gt;&lt;record&gt;&lt;rec-number&gt;3&lt;/rec-number&gt;&lt;foreign-keys&gt;&lt;key app="EN" db-id="zdes9ax27vxz0fex2emve2rjdvxxaaa5ze59" timestamp="1742329434"&gt;3&lt;/key&gt;&lt;/foreign-keys&gt;&lt;ref-type name="Book"&gt;6&lt;/ref-type&gt;&lt;contributors&gt;&lt;authors&gt;&lt;author&gt;Myers, Glenford J&lt;/author&gt;&lt;author&gt;Sandler, Corey&lt;/author&gt;&lt;author&gt;Badgett, Tom&lt;/author&gt;&lt;/authors&gt;&lt;/contributors&gt;&lt;titles&gt;&lt;title&gt;The art of software testing&lt;/title&gt;&lt;/titles&gt;&lt;dates&gt;&lt;year&gt;2011&lt;/year&gt;&lt;/dates&gt;&lt;publisher&gt;John Wiley &amp;amp; Sons&lt;/publisher&gt;&lt;isbn&gt;1118133153&lt;/isbn&gt;&lt;urls&gt;&lt;/urls&gt;&lt;/record&gt;&lt;/Cite&gt;&lt;/EndNote&gt;</w:instrText>
+      </w:r>
+      <w:r>
+        <w:fldChar w:fldCharType="separate"/>
+      </w:r>
+      <w:r>
+        <w:rPr>
+          <w:noProof/>
+        </w:rPr>
+        <w:t>[2]</w:t>
+      </w:r>
+      <w:r>
+        <w:fldChar w:fldCharType="end"/>
       </w:r>
     </w:p>
     <w:p>
@@ -31,7 +79,28 @@
         <w:pStyle w:val="NormalWeb"/>
       </w:pPr>
       <w:r>
-        <w:t>Más allá del impacto financiero inmediato, el software defectuoso genera una cascada de consecuencias negativas: ciclos de desarrollo que se alargan indefinidamente por la necesidad constante de corregir errores; la erosión gradual pero implacable de la confianza de los usuarios; la frustración de los clientes traducida en abandono; y en casos extremos, disputas legales que pueden amenazar la supervivencia misma de las organizaciones. La detección temprana de defectos no es simplemente una buena práctica, sino una necesidad económica, pues el costo de corrección se multiplica exponencialmente conforme avanza el ciclo de desarrollo [3].</w:t>
+        <w:t>Más allá del impacto financiero inmediato, el software defectuoso genera una cascada de consecuencias negativas: ciclos de desarrollo que se alargan indefinidamente por la necesidad constante de corregir errores; la erosión gradual pero implacable de la confianza de los usuarios; la frustración de los clientes traducida en abandono; y en casos extremos, disputas legales que pueden amenazar la supervivencia misma de las organizaciones. La detección temprana de defectos no es simplemente una buena práctica, sino una necesidad económica, pues el costo de corrección se multiplica exponencialmente conforme avanza el ciclo de desarrollo</w:t>
+      </w:r>
+      <w:r>
+        <w:t xml:space="preserve">. </w:t>
+      </w:r>
+      <w:r>
+        <w:fldChar w:fldCharType="begin"/>
+      </w:r>
+      <w:r>
+        <w:instrText xml:space="preserve"> ADDIN EN.CITE &lt;EndNote&gt;&lt;Cite&gt;&lt;Author&gt;Stapp&lt;/Author&gt;&lt;Year&gt;2023&lt;/Year&gt;&lt;RecNum&gt;4&lt;/RecNum&gt;&lt;DisplayText&gt;[3]&lt;/DisplayText&gt;&lt;record&gt;&lt;rec-number&gt;4&lt;/rec-number&gt;&lt;foreign-keys&gt;&lt;key app="EN" db-id="zdes9ax27vxz0fex2emve2rjdvxxaaa5ze59" timestamp="1742329752"&gt;4&lt;/key&gt;&lt;/foreign-keys&gt;&lt;ref-type name="Book"&gt;6&lt;/ref-type&gt;&lt;contributors&gt;&lt;authors&gt;&lt;author&gt;Stapp, L.&lt;/author&gt;&lt;author&gt;Roman, A.&lt;/author&gt;&lt;author&gt;Pilaeten, M.&lt;/author&gt;&lt;/authors&gt;&lt;/contributors&gt;&lt;titles&gt;&lt;title&gt;ISTQB® Certified Tester Foundation Level: A Self-Study Guide Syllabus v4.0&lt;/title&gt;&lt;/titles&gt;&lt;dates&gt;&lt;year&gt;2023&lt;/year&gt;&lt;/dates&gt;&lt;publisher&gt;Springer Nature Switzerland&lt;/publisher&gt;&lt;isbn&gt;9783031427671&lt;/isbn&gt;&lt;urls&gt;&lt;related-urls&gt;&lt;url&gt;https://books.google.com/books?id=3FflEAAAQBAJ&lt;/url&gt;&lt;/related-urls&gt;&lt;/urls&gt;&lt;/record&gt;&lt;/Cite&gt;&lt;/EndNote&gt;</w:instrText>
+      </w:r>
+      <w:r>
+        <w:fldChar w:fldCharType="separate"/>
+      </w:r>
+      <w:r>
+        <w:rPr>
+          <w:noProof/>
+        </w:rPr>
+        <w:t>[3]</w:t>
+      </w:r>
+      <w:r>
+        <w:fldChar w:fldCharType="end"/>
       </w:r>
     </w:p>
     <w:p>
@@ -47,7 +116,28 @@
         <w:pStyle w:val="NormalWeb"/>
       </w:pPr>
       <w:r>
-        <w:t>El aseguramiento de la calidad del software representa un enfoque integral y proactivo que atraviesa todo el ciclo de vida del desarrollo. Lejos de ser una fase aislada que se ejecuta al final del proceso, constituye una filosofía orientada a prevenir defectos desde las etapas iniciales de conceptualización hasta el despliegue y mantenimiento. Este paradigma establece que la calidad no se puede "probar" posteriormente en un producto, sino que debe "construirse" desde su concepción [1].</w:t>
+        <w:t>El aseguramiento de la calidad del software representa un enfoque integral y proactivo que atraviesa todo el ciclo de vida del desarrollo. Lejos de ser una fase aislada que se ejecuta al final del proceso, constituye una filosofía orientada a prevenir defectos desde las etapas iniciales de conceptualización hasta el despliegue y mantenimiento. Este paradigma establece que la calidad no se puede "probar" posteriormente en un producto, sino que debe "construirse" desde su concepción</w:t>
+      </w:r>
+      <w:r>
+        <w:t xml:space="preserve">. </w:t>
+      </w:r>
+      <w:r>
+        <w:fldChar w:fldCharType="begin"/>
+      </w:r>
+      <w:r>
+        <w:instrText xml:space="preserve"> ADDIN EN.CITE &lt;EndNote&gt;&lt;Cite&gt;&lt;Author&gt;Pressman&lt;/Author&gt;&lt;Year&gt;2005&lt;/Year&gt;&lt;RecNum&gt;2&lt;/RecNum&gt;&lt;DisplayText&gt;[1]&lt;/DisplayText&gt;&lt;record&gt;&lt;rec-number&gt;2&lt;/rec-number&gt;&lt;foreign-keys&gt;&lt;key app="EN" db-id="zdes9ax27vxz0fex2emve2rjdvxxaaa5ze59" timestamp="1742329355"&gt;2&lt;/key&gt;&lt;/foreign-keys&gt;&lt;ref-type name="Book"&gt;6&lt;/ref-type&gt;&lt;contributors&gt;&lt;authors&gt;&lt;author&gt;Pressman, Roger S&lt;/author&gt;&lt;/authors&gt;&lt;/contributors&gt;&lt;titles&gt;&lt;title&gt;Software engineering: a practitioner&amp;apos;s approach&lt;/title&gt;&lt;/titles&gt;&lt;dates&gt;&lt;year&gt;2005&lt;/year&gt;&lt;/dates&gt;&lt;publisher&gt;Palgrave macmillan&lt;/publisher&gt;&lt;isbn&gt;007301933X&lt;/isbn&gt;&lt;urls&gt;&lt;/urls&gt;&lt;/record&gt;&lt;/Cite&gt;&lt;/EndNote&gt;</w:instrText>
+      </w:r>
+      <w:r>
+        <w:fldChar w:fldCharType="separate"/>
+      </w:r>
+      <w:r>
+        <w:rPr>
+          <w:noProof/>
+        </w:rPr>
+        <w:t>[1]</w:t>
+      </w:r>
+      <w:r>
+        <w:fldChar w:fldCharType="end"/>
       </w:r>
     </w:p>
     <w:p>
@@ -55,7 +145,31 @@
         <w:pStyle w:val="NormalWeb"/>
       </w:pPr>
       <w:r>
-        <w:t>En este contexto, las pruebas de software emergen como una disciplina fundamental cuyo objetivo principal no es demostrar la ausencia de errores, sino descubrir su presencia. Esta distinción, aunque sutil, representa un cambio fundamental en el enfoque: las pruebas eficaces requieren una mentalidad orientada a la detección de problemas más que a la validación de funcionalidades ya implementadas [2].</w:t>
+        <w:t>En este contexto, las pruebas de software emergen como una disciplina fundamental cuyo objetivo principal no es demostrar la ausencia de errores, sino descubrir su presencia. Esta distinción, aunque sutil, representa un cambio fundamental en el enfoque: las pruebas eficaces requieren una mentalidad orientada a la detección de problemas más que a la validación de funcionalidades ya implementadas</w:t>
+      </w:r>
+      <w:r>
+        <w:t>.</w:t>
+      </w:r>
+      <w:r>
+        <w:t xml:space="preserve"> </w:t>
+      </w:r>
+      <w:r>
+        <w:fldChar w:fldCharType="begin"/>
+      </w:r>
+      <w:r>
+        <w:instrText xml:space="preserve"> ADDIN EN.CITE &lt;EndNote&gt;&lt;Cite&gt;&lt;Author&gt;Myers&lt;/Author&gt;&lt;Year&gt;2011&lt;/Year&gt;&lt;RecNum&gt;3&lt;/RecNum&gt;&lt;DisplayText&gt;[2]&lt;/DisplayText&gt;&lt;record&gt;&lt;rec-number&gt;3&lt;/rec-number&gt;&lt;foreign-keys&gt;&lt;key app="EN" db-id="zdes9ax27vxz0fex2emve2rjdvxxaaa5ze59" timestamp="1742329434"&gt;3&lt;/key&gt;&lt;/foreign-keys&gt;&lt;ref-type name="Book"&gt;6&lt;/ref-type&gt;&lt;contributors&gt;&lt;authors&gt;&lt;author&gt;Myers, Glenford J&lt;/author&gt;&lt;author&gt;Sandler, Corey&lt;/author&gt;&lt;author&gt;Badgett, Tom&lt;/author&gt;&lt;/authors&gt;&lt;/contributors&gt;&lt;titles&gt;&lt;title&gt;The art of software testing&lt;/title&gt;&lt;/titles&gt;&lt;dates&gt;&lt;year&gt;2011&lt;/year&gt;&lt;/dates&gt;&lt;publisher&gt;John Wiley &amp;amp; Sons&lt;/publisher&gt;&lt;isbn&gt;1118133153&lt;/isbn&gt;&lt;urls&gt;&lt;/urls&gt;&lt;/record&gt;&lt;/Cite&gt;&lt;/EndNote&gt;</w:instrText>
+      </w:r>
+      <w:r>
+        <w:fldChar w:fldCharType="separate"/>
+      </w:r>
+      <w:r>
+        <w:rPr>
+          <w:noProof/>
+        </w:rPr>
+        <w:t>[2]</w:t>
+      </w:r>
+      <w:r>
+        <w:fldChar w:fldCharType="end"/>
       </w:r>
     </w:p>
     <w:p>
@@ -72,7 +186,31 @@
       </w:pPr>
       <w:r>
         <w:lastRenderedPageBreak/>
-        <w:t>Ejecutar conjuntos extensos de pruebas en periodos reducidos, ampliando significativamente la cobertura del producto y detectando problemas que podrían pasar desapercibidos en pruebas manuales limitadas [3].</w:t>
+        <w:t>Ejecutar conjuntos extensos de pruebas en periodos reducidos, ampliando significativamente la cobertura del producto y detectando problemas que podrían pasar desapercibidos en pruebas manuales limitadas</w:t>
+      </w:r>
+      <w:r>
+        <w:t>.</w:t>
+      </w:r>
+      <w:r>
+        <w:t xml:space="preserve"> </w:t>
+      </w:r>
+      <w:r>
+        <w:fldChar w:fldCharType="begin"/>
+      </w:r>
+      <w:r>
+        <w:instrText xml:space="preserve"> ADDIN EN.CITE &lt;EndNote&gt;&lt;Cite&gt;&lt;Author&gt;Stapp&lt;/Author&gt;&lt;Year&gt;2023&lt;/Year&gt;&lt;RecNum&gt;4&lt;/RecNum&gt;&lt;DisplayText&gt;[3]&lt;/DisplayText&gt;&lt;record&gt;&lt;rec-number&gt;4&lt;/rec-number&gt;&lt;foreign-keys&gt;&lt;key app="EN" db-id="zdes9ax27vxz0fex2emve2rjdvxxaaa5ze59" timestamp="1742329752"&gt;4&lt;/key&gt;&lt;/foreign-keys&gt;&lt;ref-type name="Book"&gt;6&lt;/ref-type&gt;&lt;contributors&gt;&lt;authors&gt;&lt;author&gt;Stapp, L.&lt;/author&gt;&lt;author&gt;Roman, A.&lt;/author&gt;&lt;author&gt;Pilaeten, M.&lt;/author&gt;&lt;/authors&gt;&lt;/contributors&gt;&lt;titles&gt;&lt;title&gt;ISTQB® Certified Tester Foundation Level: A Self-Study Guide Syllabus v4.0&lt;/title&gt;&lt;/titles&gt;&lt;dates&gt;&lt;year&gt;2023&lt;/year&gt;&lt;/dates&gt;&lt;publisher&gt;Springer Nature Switzerland&lt;/publisher&gt;&lt;isbn&gt;9783031427671&lt;/isbn&gt;&lt;urls&gt;&lt;related-urls&gt;&lt;url&gt;https://books.google.com/books?id=3FflEAAAQBAJ&lt;/url&gt;&lt;/related-urls&gt;&lt;/urls&gt;&lt;/record&gt;&lt;/Cite&gt;&lt;/EndNote&gt;</w:instrText>
+      </w:r>
+      <w:r>
+        <w:fldChar w:fldCharType="separate"/>
+      </w:r>
+      <w:r>
+        <w:rPr>
+          <w:noProof/>
+        </w:rPr>
+        <w:t>[3]</w:t>
+      </w:r>
+      <w:r>
+        <w:fldChar w:fldCharType="end"/>
       </w:r>
     </w:p>
     <w:p>
@@ -80,7 +218,28 @@
         <w:pStyle w:val="NormalWeb"/>
       </w:pPr>
       <w:r>
-        <w:t>Establecer mecanismos de verificación continua que aseguran que funcionalidades previamente validadas no se deterioran con la introducción de nuevas características, protegiendo así la integridad del sistema a lo largo de su evolución [2].</w:t>
+        <w:t>Establecer mecanismos de verificación continua que aseguran que funcionalidades previamente validadas no se deterioran con la introducción de nuevas características, protegiendo así la integridad del sistema a lo largo de su evolución</w:t>
+      </w:r>
+      <w:r>
+        <w:t xml:space="preserve">. </w:t>
+      </w:r>
+      <w:r>
+        <w:fldChar w:fldCharType="begin"/>
+      </w:r>
+      <w:r>
+        <w:instrText xml:space="preserve"> ADDIN EN.CITE &lt;EndNote&gt;&lt;Cite&gt;&lt;Author&gt;Myers&lt;/Author&gt;&lt;Year&gt;2011&lt;/Year&gt;&lt;RecNum&gt;3&lt;/RecNum&gt;&lt;DisplayText&gt;[2]&lt;/DisplayText&gt;&lt;record&gt;&lt;rec-number&gt;3&lt;/rec-number&gt;&lt;foreign-keys&gt;&lt;key app="EN" db-id="zdes9ax27vxz0fex2emve2rjdvxxaaa5ze59" timestamp="1742329434"&gt;3&lt;/key&gt;&lt;/foreign-keys&gt;&lt;ref-type name="Book"&gt;6&lt;/ref-type&gt;&lt;contributors&gt;&lt;authors&gt;&lt;author&gt;Myers, Glenford J&lt;/author&gt;&lt;author&gt;Sandler, Corey&lt;/author&gt;&lt;author&gt;Badgett, Tom&lt;/author&gt;&lt;/authors&gt;&lt;/contributors&gt;&lt;titles&gt;&lt;title&gt;The art of software testing&lt;/title&gt;&lt;/titles&gt;&lt;dates&gt;&lt;year&gt;2011&lt;/year&gt;&lt;/dates&gt;&lt;publisher&gt;John Wiley &amp;amp; Sons&lt;/publisher&gt;&lt;isbn&gt;1118133153&lt;/isbn&gt;&lt;urls&gt;&lt;/urls&gt;&lt;/record&gt;&lt;/Cite&gt;&lt;/EndNote&gt;</w:instrText>
+      </w:r>
+      <w:r>
+        <w:fldChar w:fldCharType="separate"/>
+      </w:r>
+      <w:r>
+        <w:rPr>
+          <w:noProof/>
+        </w:rPr>
+        <w:t>[2]</w:t>
+      </w:r>
+      <w:r>
+        <w:fldChar w:fldCharType="end"/>
       </w:r>
     </w:p>
     <w:p>
@@ -88,7 +247,28 @@
         <w:pStyle w:val="NormalWeb"/>
       </w:pPr>
       <w:r>
-        <w:t>Eliminar la variabilidad inherente a la ejecución humana, garantizando que cada caso de prueba se ejecute exactamente de la misma manera en cada iteración, independientemente de factores como el cansancio o la distracción [3].</w:t>
+        <w:t>Eliminar la variabilidad inherente a la ejecución humana, garantizando que cada caso de prueba se ejecute exactamente de la misma manera en cada iteración, independientemente de factores como el cansancio o la distracción</w:t>
+      </w:r>
+      <w:r>
+        <w:t xml:space="preserve">. </w:t>
+      </w:r>
+      <w:r>
+        <w:fldChar w:fldCharType="begin"/>
+      </w:r>
+      <w:r>
+        <w:instrText xml:space="preserve"> ADDIN EN.CITE &lt;EndNote&gt;&lt;Cite&gt;&lt;Author&gt;Stapp&lt;/Author&gt;&lt;Year&gt;2023&lt;/Year&gt;&lt;RecNum&gt;4&lt;/RecNum&gt;&lt;DisplayText&gt;[3]&lt;/DisplayText&gt;&lt;record&gt;&lt;rec-number&gt;4&lt;/rec-number&gt;&lt;foreign-keys&gt;&lt;key app="EN" db-id="zdes9ax27vxz0fex2emve2rjdvxxaaa5ze59" timestamp="1742329752"&gt;4&lt;/key&gt;&lt;/foreign-keys&gt;&lt;ref-type name="Book"&gt;6&lt;/ref-type&gt;&lt;contributors&gt;&lt;authors&gt;&lt;author&gt;Stapp, L.&lt;/author&gt;&lt;author&gt;Roman, A.&lt;/author&gt;&lt;author&gt;Pilaeten, M.&lt;/author&gt;&lt;/authors&gt;&lt;/contributors&gt;&lt;titles&gt;&lt;title&gt;ISTQB® Certified Tester Foundation Level: A Self-Study Guide Syllabus v4.0&lt;/title&gt;&lt;/titles&gt;&lt;dates&gt;&lt;year&gt;2023&lt;/year&gt;&lt;/dates&gt;&lt;publisher&gt;Springer Nature Switzerland&lt;/publisher&gt;&lt;isbn&gt;9783031427671&lt;/isbn&gt;&lt;urls&gt;&lt;related-urls&gt;&lt;url&gt;https://books.google.com/books?id=3FflEAAAQBAJ&lt;/url&gt;&lt;/related-urls&gt;&lt;/urls&gt;&lt;/record&gt;&lt;/Cite&gt;&lt;/EndNote&gt;</w:instrText>
+      </w:r>
+      <w:r>
+        <w:fldChar w:fldCharType="separate"/>
+      </w:r>
+      <w:r>
+        <w:rPr>
+          <w:noProof/>
+        </w:rPr>
+        <w:t>[3]</w:t>
+      </w:r>
+      <w:r>
+        <w:fldChar w:fldCharType="end"/>
       </w:r>
     </w:p>
     <w:p>
@@ -104,7 +284,28 @@
       </w:r>
       <w:proofErr w:type="gramEnd"/>
       <w:r>
-        <w:t xml:space="preserve"> aunque la inversión inicial en automatización puede ser considerable, el retorno se materializa a través de ciclos de desarrollo más cortos, mayor calidad del producto y reducción de costos de mantenimiento [1].</w:t>
+        <w:t xml:space="preserve"> aunque la inversión inicial en automatización puede ser considerable, el retorno se materializa a través de ciclos de desarrollo más cortos, mayor calidad del producto y reducción de costos de mantenimiento</w:t>
+      </w:r>
+      <w:r>
+        <w:t xml:space="preserve">. </w:t>
+      </w:r>
+      <w:r>
+        <w:fldChar w:fldCharType="begin"/>
+      </w:r>
+      <w:r>
+        <w:instrText xml:space="preserve"> ADDIN EN.CITE &lt;EndNote&gt;&lt;Cite&gt;&lt;Author&gt;Pressman&lt;/Author&gt;&lt;Year&gt;2005&lt;/Year&gt;&lt;RecNum&gt;2&lt;/RecNum&gt;&lt;DisplayText&gt;[1]&lt;/DisplayText&gt;&lt;record&gt;&lt;rec-number&gt;2&lt;/rec-number&gt;&lt;foreign-keys&gt;&lt;key app="EN" db-id="zdes9ax27vxz0fex2emve2rjdvxxaaa5ze59" timestamp="1742329355"&gt;2&lt;/key&gt;&lt;/foreign-keys&gt;&lt;ref-type name="Book"&gt;6&lt;/ref-type&gt;&lt;contributors&gt;&lt;authors&gt;&lt;author&gt;Pressman, Roger S&lt;/author&gt;&lt;/authors&gt;&lt;/contributors&gt;&lt;titles&gt;&lt;title&gt;Software engineering: a practitioner&amp;apos;s approach&lt;/title&gt;&lt;/titles&gt;&lt;dates&gt;&lt;year&gt;2005&lt;/year&gt;&lt;/dates&gt;&lt;publisher&gt;Palgrave macmillan&lt;/publisher&gt;&lt;isbn&gt;007301933X&lt;/isbn&gt;&lt;urls&gt;&lt;/urls&gt;&lt;/record&gt;&lt;/Cite&gt;&lt;/EndNote&gt;</w:instrText>
+      </w:r>
+      <w:r>
+        <w:fldChar w:fldCharType="separate"/>
+      </w:r>
+      <w:r>
+        <w:rPr>
+          <w:noProof/>
+        </w:rPr>
+        <w:t>[1]</w:t>
+      </w:r>
+      <w:r>
+        <w:fldChar w:fldCharType="end"/>
       </w:r>
     </w:p>
     <w:p>
@@ -112,93 +313,500 @@
         <w:pStyle w:val="NormalWeb"/>
       </w:pPr>
       <w:r>
-        <w:t>No obstante, sería erróneo considerar la automatización como una panacea universal. Las pruebas manuales conservan un valor irreemplazable en aspectos como la evaluación de usabilidad, las pruebas exploratorias y aquellas situaciones donde la intuición y experiencia humanas resultan insustituibles. La estrategia óptima consiste en una combinación equilibrada de ambos enfoques, aprovechando las fortalezas de cada uno para crear un ecosistema de calidad robusto y eficiente [3].</w:t>
-      </w:r>
-    </w:p>
-    <w:p>
-      <w:r>
-        <w:pict w14:anchorId="0FF2F748">
-          <v:rect id="_x0000_i1028" style="width:0;height:1.5pt" o:hralign="center" o:hrstd="t" o:hr="t" fillcolor="#a0a0a0" stroked="f"/>
-        </w:pict>
-      </w:r>
-    </w:p>
-    <w:p>
-      <w:pPr>
-        <w:pStyle w:val="NormalWeb"/>
-      </w:pPr>
-      <w:r>
-        <w:t>Referencias principales:</w:t>
-      </w:r>
-    </w:p>
-    <w:p>
-      <w:pPr>
+        <w:t>No obstante, sería erróneo considerar la automatización como una panacea universal. Las pruebas manuales conservan un valor irreemplazable en aspectos como la evaluación de usabilidad, las pruebas exploratorias y aquellas situaciones donde la intuición y experiencia humanas resultan insustituibles. La estrategia óptima consiste en una combinación equilibrada de ambos enfoques, aprovechando las fortalezas de cada uno para crear un ecosistema de calidad robusto y eficiente</w:t>
+      </w:r>
+      <w:r>
+        <w:t xml:space="preserve">. </w:t>
+      </w:r>
+      <w:r>
+        <w:fldChar w:fldCharType="begin"/>
+      </w:r>
+      <w:r>
+        <w:instrText xml:space="preserve"> ADDIN EN.CITE &lt;EndNote&gt;&lt;Cite&gt;&lt;Author&gt;Stapp&lt;/Author&gt;&lt;Year&gt;2023&lt;/Year&gt;&lt;RecNum&gt;4&lt;/RecNum&gt;&lt;DisplayText&gt;[3]&lt;/DisplayText&gt;&lt;record&gt;&lt;rec-number&gt;4&lt;/rec-number&gt;&lt;foreign-keys&gt;&lt;key app="EN" db-id="zdes9ax27vxz0fex2emve2rjdvxxaaa5ze59" timestamp="1742329752"&gt;4&lt;/key&gt;&lt;/foreign-keys&gt;&lt;ref-type name="Book"&gt;6&lt;/ref-type&gt;&lt;contributors&gt;&lt;authors&gt;&lt;author&gt;Stapp, L.&lt;/author&gt;&lt;author&gt;Roman, A.&lt;/author&gt;&lt;author&gt;Pilaeten, M.&lt;/author&gt;&lt;/authors&gt;&lt;/contributors&gt;&lt;titles&gt;&lt;title&gt;ISTQB® Certified Tester Foundation Level: A Self-Study Guide Syllabus v4.0&lt;/title&gt;&lt;/titles&gt;&lt;dates&gt;&lt;year&gt;2023&lt;/year&gt;&lt;/dates&gt;&lt;publisher&gt;Springer Nature Switzerland&lt;/publisher&gt;&lt;isbn&gt;9783031427671&lt;/isbn&gt;&lt;urls&gt;&lt;related-urls&gt;&lt;url&gt;https://books.google.com/books?id=3FflEAAAQBAJ&lt;/url&gt;&lt;/related-urls&gt;&lt;/urls&gt;&lt;/record&gt;&lt;/Cite&gt;&lt;/EndNote&gt;</w:instrText>
+      </w:r>
+      <w:r>
+        <w:fldChar w:fldCharType="separate"/>
+      </w:r>
+      <w:r>
+        <w:rPr>
+          <w:noProof/>
+        </w:rPr>
+        <w:t>[3]</w:t>
+      </w:r>
+      <w:r>
+        <w:fldChar w:fldCharType="end"/>
+      </w:r>
+    </w:p>
+    <w:p>
+      <w:pPr>
+        <w:pStyle w:val="Ttulo2"/>
+      </w:pPr>
+      <w:r>
+        <w:t>Parte 3: Introducción a la problemática y enfoque</w:t>
+      </w:r>
+    </w:p>
+    <w:p>
+      <w:pPr>
+        <w:pStyle w:val="whitespace-pre-wrap"/>
+      </w:pPr>
+      <w:r>
+        <w:t>La transición hacia metodologías ágiles y DevOps en la industria del desarrollo de software ha evidenciado la necesidad crítica de integrar pruebas automatizadas como parte fundamental del ciclo de desarrollo. Sin embargo, múltiples organizaciones siguen operando sin incorporar estas prácticas de manera sistemática en sus proyectos, lo que genera ineficiencias operativas y riesgos potenciales para la calidad del producto final</w:t>
+      </w:r>
+      <w:r>
+        <w:t xml:space="preserve">. </w:t>
+      </w:r>
+      <w:r>
+        <w:fldChar w:fldCharType="begin"/>
+      </w:r>
+      <w:r>
+        <w:instrText xml:space="preserve"> ADDIN EN.CITE &lt;EndNote&gt;&lt;Cite&gt;&lt;Author&gt;Garousi&lt;/Author&gt;&lt;Year&gt;2016&lt;/Year&gt;&lt;RecNum&gt;10&lt;/RecNum&gt;&lt;DisplayText&gt;[4]&lt;/DisplayText&gt;&lt;record&gt;&lt;rec-number&gt;10&lt;/rec-number&gt;&lt;foreign-keys&gt;&lt;key app="EN" db-id="zdes9ax27vxz0fex2emve2rjdvxxaaa5ze59" timestamp="1742418617"&gt;10&lt;/key&gt;&lt;/foreign-keys&gt;&lt;ref-type name="Journal Article"&gt;17&lt;/ref-type&gt;&lt;contributors&gt;&lt;authors&gt;&lt;author&gt;Garousi, Vahid&lt;/author&gt;&lt;author&gt;Mäntylä, Mika V&lt;/author&gt;&lt;/authors&gt;&lt;/contributors&gt;&lt;titles&gt;&lt;title&gt;When and what to automate in software testing? A multi-vocal literature review&lt;/title&gt;&lt;secondary-title&gt;Information and Software Technology&lt;/secondary-title&gt;&lt;/titles&gt;&lt;periodical&gt;&lt;full-title&gt;Information and Software Technology&lt;/full-title&gt;&lt;/periodical&gt;&lt;pages&gt;92-117&lt;/pages&gt;&lt;volume&gt;76&lt;/volume&gt;&lt;dates&gt;&lt;year&gt;2016&lt;/year&gt;&lt;/dates&gt;&lt;isbn&gt;0950-5849&lt;/isbn&gt;&lt;urls&gt;&lt;/urls&gt;&lt;/record&gt;&lt;/Cite&gt;&lt;/EndNote&gt;</w:instrText>
+      </w:r>
+      <w:r>
+        <w:fldChar w:fldCharType="separate"/>
+      </w:r>
+      <w:r>
+        <w:rPr>
+          <w:noProof/>
+        </w:rPr>
+        <w:t>[4]</w:t>
+      </w:r>
+      <w:r>
+        <w:fldChar w:fldCharType="end"/>
+      </w:r>
+    </w:p>
+    <w:p>
+      <w:pPr>
+        <w:pStyle w:val="whitespace-pre-wrap"/>
+      </w:pPr>
+      <w:r>
+        <w:t xml:space="preserve">Este es precisamente el caso de </w:t>
+      </w:r>
+      <w:proofErr w:type="spellStart"/>
+      <w:r>
+        <w:t>Avangenio</w:t>
+      </w:r>
+      <w:proofErr w:type="spellEnd"/>
+      <w:r>
+        <w:t>, una empresa de desarrollo de software que, hasta hace poco, llevaba a cabo sus proyectos sin contar con equipos dedicados a la automatización de pruebas. Los procesos de verificación y validación se realizaban predominantemente de forma manual, lo que implicaba limitaciones significativas en términos de cobertura, consistencia y capacidad de regresión. Esta situación, común en muchas empresas del sector, suele derivar de factores como la percepción de alto costo inicial de implementación, la escasez de personal especializado o la subestimación del retorno de inversión de las pruebas automatizadas</w:t>
+      </w:r>
+      <w:r>
+        <w:t xml:space="preserve">. </w:t>
+      </w:r>
+      <w:r>
+        <w:fldChar w:fldCharType="begin"/>
+      </w:r>
+      <w:r>
+        <w:instrText xml:space="preserve"> ADDIN EN.CITE &lt;EndNote&gt;&lt;Cite&gt;&lt;Author&gt;Rafi&lt;/Author&gt;&lt;Year&gt;2012&lt;/Year&gt;&lt;RecNum&gt;11&lt;/RecNum&gt;&lt;DisplayText&gt;[5]&lt;/DisplayText&gt;&lt;record&gt;&lt;rec-number&gt;11&lt;/rec-number&gt;&lt;foreign-keys&gt;&lt;key app="EN" db-id="zdes9ax27vxz0fex2emve2rjdvxxaaa5ze59" timestamp="1742418815"&gt;11&lt;/key&gt;&lt;/foreign-keys&gt;&lt;ref-type name="Conference Proceedings"&gt;10&lt;/ref-type&gt;&lt;contributors&gt;&lt;authors&gt;&lt;author&gt;Rafi, Dudekula Mohammad&lt;/author&gt;&lt;author&gt;Moses, Katam Reddy Kiran&lt;/author&gt;&lt;author&gt;Petersen, Kai&lt;/author&gt;&lt;author&gt;Mäntylä, Mika V&lt;/author&gt;&lt;/authors&gt;&lt;/contributors&gt;&lt;titles&gt;&lt;title&gt;Benefits and limitations of automated software testing: Systematic literature review and practitioner survey&lt;/title&gt;&lt;secondary-title&gt;2012 7th international workshop on automation of software test (AST)&lt;/secondary-title&gt;&lt;/titles&gt;&lt;pages&gt;36-42&lt;/pages&gt;&lt;dates&gt;&lt;year&gt;2012&lt;/year&gt;&lt;/dates&gt;&lt;publisher&gt;IEEE&lt;/publisher&gt;&lt;isbn&gt;1467318221&lt;/isbn&gt;&lt;urls&gt;&lt;/urls&gt;&lt;/record&gt;&lt;/Cite&gt;&lt;/EndNote&gt;</w:instrText>
+      </w:r>
+      <w:r>
+        <w:fldChar w:fldCharType="separate"/>
+      </w:r>
+      <w:r>
+        <w:rPr>
+          <w:noProof/>
+        </w:rPr>
+        <w:t>[5]</w:t>
+      </w:r>
+      <w:r>
+        <w:fldChar w:fldCharType="end"/>
+      </w:r>
+    </w:p>
+    <w:p>
+      <w:pPr>
+        <w:pStyle w:val="whitespace-pre-wrap"/>
+      </w:pPr>
+      <w:r>
+        <w:t>La problemática se hizo especialmente evidente cuando un cliente solicitó explícitamente la inclusión de pruebas automatizadas para el módulo "Carga-Descarga" de un nuevo proyecto. Esta exigencia externa actuó como catalizador para el cambio organizacional, poniendo de manifiesto la necesidad de desarrollar capacidades internas en el ámbito de la automatización de pruebas. La situación planteó desafíos importantes: conformar un equipo especializado, seleccionar las herramientas adecuadas, establecer metodologías de trabajo y garantizar la adecuada integración con los procesos de desarrollo existentes.</w:t>
+      </w:r>
+    </w:p>
+    <w:p>
+      <w:pPr>
+        <w:pStyle w:val="whitespace-pre-wrap"/>
+      </w:pPr>
+      <w:r>
+        <w:lastRenderedPageBreak/>
+        <w:t>El enfoque adoptado para abordar esta problemática se basó en la formación de un equipo dedicado de aseguramiento de calidad (QA) con énfasis en automatización, del cual el presente informe documenta la experiencia desde una perspectiva práctica. La estrategia implementada se centró en la capacitación intensiva del nuevo equipo mediante un periodo de familiarización con un módulo previamente desarrollado ("Añejamiento"), lo que permitió adquirir las competencias necesarias antes de afrontar el desarrollo del módulo principal objeto de las pruebas automatizadas.</w:t>
+      </w:r>
+    </w:p>
+    <w:p>
+      <w:pPr>
+        <w:pStyle w:val="whitespace-pre-wrap"/>
+      </w:pPr>
+      <w:r>
+        <w:t xml:space="preserve">En cuanto a la selección tecnológica, se optó por </w:t>
+      </w:r>
+      <w:proofErr w:type="spellStart"/>
+      <w:r>
+        <w:t>Playwright</w:t>
+      </w:r>
+      <w:proofErr w:type="spellEnd"/>
+      <w:r>
+        <w:t xml:space="preserve"> como </w:t>
+      </w:r>
+      <w:proofErr w:type="spellStart"/>
+      <w:r>
+        <w:t>framework</w:t>
+      </w:r>
+      <w:proofErr w:type="spellEnd"/>
+      <w:r>
+        <w:t xml:space="preserve"> principal de automatización, una decisión fundamentada en su creciente adopción en la industria, su compatibilidad con </w:t>
+      </w:r>
+      <w:proofErr w:type="spellStart"/>
+      <w:r>
+        <w:t>pytest</w:t>
+      </w:r>
+      <w:proofErr w:type="spellEnd"/>
+      <w:r>
+        <w:t xml:space="preserve"> y la disponibilidad de funcionalidades avanzadas en su versión estándar que otras herramientas solo ofrecen en versiones premium. Esta elección representa un elemento estratégico para la resolución de la problemática, pues facilita la implementación de pruebas robustas con una curva de aprendizaje optimizada</w:t>
+      </w:r>
+      <w:r>
+        <w:t xml:space="preserve">. </w:t>
+      </w:r>
+      <w:r>
+        <w:fldChar w:fldCharType="begin"/>
+      </w:r>
+      <w:r>
+        <w:instrText xml:space="preserve"> ADDIN EN.CITE &lt;EndNote&gt;&lt;Cite&gt;&lt;Author&gt;Leotta&lt;/Author&gt;&lt;Year&gt;2016&lt;/Year&gt;&lt;RecNum&gt;12&lt;/RecNum&gt;&lt;DisplayText&gt;[6]&lt;/DisplayText&gt;&lt;record&gt;&lt;rec-number&gt;12&lt;/rec-number&gt;&lt;foreign-keys&gt;&lt;key app="EN" db-id="zdes9ax27vxz0fex2emve2rjdvxxaaa5ze59" timestamp="1742418852"&gt;12&lt;/key&gt;&lt;/foreign-keys&gt;&lt;ref-type name="Book Section"&gt;5&lt;/ref-type&gt;&lt;contributors&gt;&lt;authors&gt;&lt;author&gt;Leotta, Maurizio&lt;/author&gt;&lt;author&gt;Clerissi, Diego&lt;/author&gt;&lt;author&gt;Ricca, Filippo&lt;/author&gt;&lt;author&gt;Tonella, Paolo&lt;/author&gt;&lt;/authors&gt;&lt;/contributors&gt;&lt;titles&gt;&lt;title&gt;Approaches and tools for automated end-to-end web testing&lt;/title&gt;&lt;secondary-title&gt;Advances in Computers&lt;/secondary-title&gt;&lt;/titles&gt;&lt;pages&gt;193-237&lt;/pages&gt;&lt;volume&gt;101&lt;/volume&gt;&lt;dates&gt;&lt;year&gt;2016&lt;/year&gt;&lt;/dates&gt;&lt;publisher&gt;Elsevier&lt;/publisher&gt;&lt;isbn&gt;0065-2458&lt;/isbn&gt;&lt;urls&gt;&lt;/urls&gt;&lt;/record&gt;&lt;/Cite&gt;&lt;/EndNote&gt;</w:instrText>
+      </w:r>
+      <w:r>
+        <w:fldChar w:fldCharType="separate"/>
+      </w:r>
+      <w:r>
+        <w:rPr>
+          <w:noProof/>
+        </w:rPr>
+        <w:t>[6]</w:t>
+      </w:r>
+      <w:r>
+        <w:fldChar w:fldCharType="end"/>
+      </w:r>
+    </w:p>
+    <w:p>
+      <w:pPr>
+        <w:pStyle w:val="Ttulo2"/>
+      </w:pPr>
+      <w:r>
+        <w:t>Parte 4: Objetivos</w:t>
+      </w:r>
+    </w:p>
+    <w:p>
+      <w:pPr>
+        <w:pStyle w:val="Ttulo3"/>
+      </w:pPr>
+      <w:r>
+        <w:t>Objetivo General</w:t>
+      </w:r>
+    </w:p>
+    <w:p>
+      <w:pPr>
+        <w:pStyle w:val="whitespace-pre-wrap"/>
+      </w:pPr>
+      <w:r>
+        <w:t xml:space="preserve">Implementar un proceso sistemático de pruebas automatizadas para el módulo "Carga-Descarga" del proyecto en desarrollo, que permita mejorar la calidad del producto software, reducir los tiempos de verificación y establecer las bases metodológicas para la incorporación de prácticas de automatización en futuros proyectos de </w:t>
+      </w:r>
+      <w:proofErr w:type="spellStart"/>
+      <w:r>
+        <w:t>Avangenio</w:t>
+      </w:r>
+      <w:proofErr w:type="spellEnd"/>
+      <w:r>
+        <w:t>.</w:t>
+      </w:r>
+    </w:p>
+    <w:p>
+      <w:pPr>
+        <w:pStyle w:val="Ttulo3"/>
+      </w:pPr>
+      <w:r>
+        <w:t>Objetivos Específicos</w:t>
+      </w:r>
+    </w:p>
+    <w:p>
+      <w:pPr>
+        <w:pStyle w:val="whitespace-normal"/>
         <w:numPr>
           <w:ilvl w:val="0"/>
-          <w:numId w:val="6"/>
+          <w:numId w:val="7"/>
         </w:numPr>
-        <w:spacing w:before="100" w:beforeAutospacing="1" w:after="100" w:afterAutospacing="1" w:line="240" w:lineRule="auto"/>
-      </w:pPr>
-      <w:r>
-        <w:t>Pressman, R. S. (2010). Ingeniería de Software: Un enfoque práctico (7ma edición).</w:t>
-      </w:r>
-    </w:p>
-    <w:p>
-      <w:pPr>
+      </w:pPr>
+      <w:r>
+        <w:t xml:space="preserve">Desarrollar habilidades técnicas en el </w:t>
+      </w:r>
+      <w:proofErr w:type="spellStart"/>
+      <w:r>
+        <w:t>framework</w:t>
+      </w:r>
+      <w:proofErr w:type="spellEnd"/>
+      <w:r>
+        <w:t xml:space="preserve"> </w:t>
+      </w:r>
+      <w:proofErr w:type="spellStart"/>
+      <w:r>
+        <w:t>Playwright</w:t>
+      </w:r>
+      <w:proofErr w:type="spellEnd"/>
+      <w:r>
+        <w:t xml:space="preserve"> para la automatización de pruebas, mediante su estudio y aplicación práctica en el módulo "Carga-Descarga", aprovechando su integración con Python y sus capacidades avanzadas frente a otras herramientas del mercado.</w:t>
+      </w:r>
+    </w:p>
+    <w:p>
+      <w:pPr>
+        <w:pStyle w:val="whitespace-normal"/>
         <w:numPr>
           <w:ilvl w:val="0"/>
-          <w:numId w:val="6"/>
+          <w:numId w:val="7"/>
         </w:numPr>
-        <w:spacing w:before="100" w:beforeAutospacing="1" w:after="100" w:afterAutospacing="1" w:line="240" w:lineRule="auto"/>
-      </w:pPr>
-      <w:r>
-        <w:t xml:space="preserve">Myers, G. J., Sandler, C., &amp; </w:t>
-      </w:r>
-      <w:proofErr w:type="spellStart"/>
-      <w:r>
-        <w:t>Badgett</w:t>
-      </w:r>
-      <w:proofErr w:type="spellEnd"/>
-      <w:r>
-        <w:t xml:space="preserve">, T. (2011). </w:t>
-      </w:r>
-      <w:proofErr w:type="spellStart"/>
-      <w:r>
-        <w:t>The</w:t>
-      </w:r>
-      <w:proofErr w:type="spellEnd"/>
-      <w:r>
-        <w:t xml:space="preserve"> Art </w:t>
-      </w:r>
-      <w:proofErr w:type="spellStart"/>
-      <w:r>
-        <w:t>of</w:t>
-      </w:r>
-      <w:proofErr w:type="spellEnd"/>
-      <w:r>
-        <w:t xml:space="preserve"> Software </w:t>
-      </w:r>
-      <w:proofErr w:type="spellStart"/>
-      <w:r>
-        <w:t>Testing</w:t>
-      </w:r>
-      <w:proofErr w:type="spellEnd"/>
-      <w:r>
-        <w:t xml:space="preserve"> (3ra edición).</w:t>
-      </w:r>
-    </w:p>
-    <w:p>
-      <w:pPr>
+      </w:pPr>
+      <w:r>
+        <w:t>Diseñar e implementar un conjunto de casos de prueba automatizados para el módulo "Carga-Descarga" que garanticen la correcta verificación de sus funcionalidades críticas, siguiendo patrones de diseño que favorezcan la reutilización y el mantenimiento del código.</w:t>
+      </w:r>
+    </w:p>
+    <w:p>
+      <w:pPr>
+        <w:pStyle w:val="whitespace-normal"/>
         <w:numPr>
           <w:ilvl w:val="0"/>
-          <w:numId w:val="6"/>
+          <w:numId w:val="7"/>
         </w:numPr>
-        <w:spacing w:before="100" w:beforeAutospacing="1" w:after="100" w:afterAutospacing="1" w:line="240" w:lineRule="auto"/>
-      </w:pPr>
-      <w:r>
-        <w:t>ISTQB (2018). Programa de Estudio de Nivel Básico.</w:t>
-      </w:r>
-    </w:p>
-    <w:p/>
+      </w:pPr>
+      <w:r>
+        <w:t>Evaluar y optimizar los scripts de prueba existentes para mejorar su eficiencia, escalabilidad e independencia de datos, incorporando técnicas de parametrización y gestión de datos externos que faciliten su ejecución en diferentes entornos y escenarios.</w:t>
+      </w:r>
+    </w:p>
+    <w:p>
+      <w:pPr>
+        <w:pStyle w:val="whitespace-normal"/>
+        <w:numPr>
+          <w:ilvl w:val="0"/>
+          <w:numId w:val="7"/>
+        </w:numPr>
+      </w:pPr>
+      <w:r>
+        <w:t xml:space="preserve">Explorar la integración de herramientas de inteligencia artificial en el proceso de automatización de pruebas, con énfasis en las capacidades de </w:t>
+      </w:r>
+      <w:r>
+        <w:t>auto reparación</w:t>
+      </w:r>
+      <w:r>
+        <w:t xml:space="preserve"> de scripts, para reducir el esfuerzo de mantenimiento y aumentar la robustez de las pruebas ante cambios en la interfaz de usuario.</w:t>
+      </w:r>
+    </w:p>
+    <w:p>
+      <w:pPr>
+        <w:pStyle w:val="whitespace-normal"/>
+        <w:numPr>
+          <w:ilvl w:val="0"/>
+          <w:numId w:val="7"/>
+        </w:numPr>
+      </w:pPr>
+      <w:r>
+        <w:t>Demostrar la efectividad de las pruebas automatizadas implementadas para el módulo "Carga-Descarga" mediante la detección temprana de defectos y la validación continua de nuevas funcionalidades, contribuyendo así a la mejora de la calidad del producto final.</w:t>
+      </w:r>
+    </w:p>
+    <w:p>
+      <w:pPr>
+        <w:pStyle w:val="NormalWeb"/>
+      </w:pPr>
+    </w:p>
+    <w:p>
+      <w:r>
+        <w:lastRenderedPageBreak/>
+        <w:pict w14:anchorId="0FF2F748">
+          <v:rect id="_x0000_i1025" style="width:0;height:1.5pt" o:hralign="center" o:hrstd="t" o:hr="t" fillcolor="#a0a0a0" stroked="f"/>
+        </w:pict>
+      </w:r>
+    </w:p>
+    <w:p>
+      <w:pPr>
+        <w:pStyle w:val="NormalWeb"/>
+      </w:pPr>
+      <w:r>
+        <w:t>Referencias principales:</w:t>
+      </w:r>
+    </w:p>
+    <w:p>
+      <w:pPr>
+        <w:pStyle w:val="EndNoteBibliography"/>
+        <w:spacing w:after="0"/>
+        <w:ind w:left="720" w:hanging="720"/>
+      </w:pPr>
+      <w:r>
+        <w:fldChar w:fldCharType="begin"/>
+      </w:r>
+      <w:r>
+        <w:instrText xml:space="preserve"> ADDIN EN.REFLIST </w:instrText>
+      </w:r>
+      <w:r>
+        <w:fldChar w:fldCharType="separate"/>
+      </w:r>
+      <w:r>
+        <w:t>1.</w:t>
+      </w:r>
+      <w:r>
+        <w:tab/>
+        <w:t xml:space="preserve">Pressman, R.S., </w:t>
+      </w:r>
+      <w:r>
+        <w:rPr>
+          <w:i/>
+        </w:rPr>
+        <w:t>Software engineering: a practitioner's approach</w:t>
+      </w:r>
+      <w:r>
+        <w:t>. 2005: Palgrave macmillan.</w:t>
+      </w:r>
+    </w:p>
+    <w:p>
+      <w:pPr>
+        <w:pStyle w:val="EndNoteBibliography"/>
+        <w:spacing w:after="0"/>
+        <w:ind w:left="720" w:hanging="720"/>
+      </w:pPr>
+      <w:r>
+        <w:t>2.</w:t>
+      </w:r>
+      <w:r>
+        <w:tab/>
+        <w:t xml:space="preserve">Myers, G.J., C. Sandler, and T. Badgett, </w:t>
+      </w:r>
+      <w:r>
+        <w:rPr>
+          <w:i/>
+        </w:rPr>
+        <w:t>The art of software testing</w:t>
+      </w:r>
+      <w:r>
+        <w:t>. 2011: John Wiley &amp; Sons.</w:t>
+      </w:r>
+    </w:p>
+    <w:p>
+      <w:pPr>
+        <w:pStyle w:val="EndNoteBibliography"/>
+        <w:spacing w:after="0"/>
+        <w:ind w:left="720" w:hanging="720"/>
+      </w:pPr>
+      <w:r>
+        <w:t>3.</w:t>
+      </w:r>
+      <w:r>
+        <w:tab/>
+        <w:t xml:space="preserve">Stapp, L., A. Roman, and M. Pilaeten, </w:t>
+      </w:r>
+      <w:r>
+        <w:rPr>
+          <w:i/>
+        </w:rPr>
+        <w:t>ISTQB® Certified Tester Foundation Level: A Self-Study Guide Syllabus v4.0</w:t>
+      </w:r>
+      <w:r>
+        <w:t>. 2023: Springer Nature Switzerland.</w:t>
+      </w:r>
+    </w:p>
+    <w:p>
+      <w:pPr>
+        <w:pStyle w:val="EndNoteBibliography"/>
+        <w:spacing w:after="0"/>
+        <w:ind w:left="720" w:hanging="720"/>
+      </w:pPr>
+      <w:r>
+        <w:t>4.</w:t>
+      </w:r>
+      <w:r>
+        <w:tab/>
+        <w:t xml:space="preserve">Garousi, V. and M.V. Mäntylä, </w:t>
+      </w:r>
+      <w:r>
+        <w:rPr>
+          <w:i/>
+        </w:rPr>
+        <w:t>When and what to automate in software testing? A multi-vocal literature review.</w:t>
+      </w:r>
+      <w:r>
+        <w:t xml:space="preserve"> Information and Software Technology, 2016. </w:t>
+      </w:r>
+      <w:r>
+        <w:rPr>
+          <w:b/>
+        </w:rPr>
+        <w:t>76</w:t>
+      </w:r>
+      <w:r>
+        <w:t>: p. 92-117.</w:t>
+      </w:r>
+    </w:p>
+    <w:p>
+      <w:pPr>
+        <w:pStyle w:val="EndNoteBibliography"/>
+        <w:spacing w:after="0"/>
+        <w:ind w:left="720" w:hanging="720"/>
+      </w:pPr>
+      <w:r>
+        <w:t>5.</w:t>
+      </w:r>
+      <w:r>
+        <w:tab/>
+        <w:t xml:space="preserve">Rafi, D.M., et al. </w:t>
+      </w:r>
+      <w:r>
+        <w:rPr>
+          <w:i/>
+        </w:rPr>
+        <w:t>Benefits and limitations of automated software testing: Systematic literature review and practitioner survey</w:t>
+      </w:r>
+      <w:r>
+        <w:t xml:space="preserve">. in </w:t>
+      </w:r>
+      <w:r>
+        <w:rPr>
+          <w:i/>
+        </w:rPr>
+        <w:t>2012 7th international workshop on automation of software test (AST)</w:t>
+      </w:r>
+      <w:r>
+        <w:t>. 2012. IEEE.</w:t>
+      </w:r>
+    </w:p>
+    <w:p>
+      <w:pPr>
+        <w:pStyle w:val="EndNoteBibliography"/>
+        <w:ind w:left="720" w:hanging="720"/>
+      </w:pPr>
+      <w:r>
+        <w:t>6.</w:t>
+      </w:r>
+      <w:r>
+        <w:tab/>
+        <w:t xml:space="preserve">Leotta, M., et al., </w:t>
+      </w:r>
+      <w:r>
+        <w:rPr>
+          <w:i/>
+        </w:rPr>
+        <w:t>Approaches and tools for automated end-to-end web testing</w:t>
+      </w:r>
+      <w:r>
+        <w:t xml:space="preserve">, in </w:t>
+      </w:r>
+      <w:r>
+        <w:rPr>
+          <w:i/>
+        </w:rPr>
+        <w:t>Advances in Computers</w:t>
+      </w:r>
+      <w:r>
+        <w:t>. 2016, Elsevier. p. 193-237.</w:t>
+      </w:r>
+    </w:p>
+    <w:p>
+      <w:pPr>
+        <w:pStyle w:val="EndNoteBibliography"/>
+        <w:spacing w:after="0"/>
+        <w:ind w:left="720" w:hanging="720"/>
+      </w:pPr>
+      <w:r>
+        <w:fldChar w:fldCharType="end"/>
+      </w:r>
+    </w:p>
     <w:sectPr>
       <w:pgSz w:w="11906" w:h="16838"/>
       <w:pgMar w:top="1417" w:right="1701" w:bottom="1417" w:left="1701" w:header="708" w:footer="708" w:gutter="0"/>
@@ -460,7 +1068,7 @@
   <w:abstractNum w:abstractNumId="2" w15:restartNumberingAfterBreak="0">
     <w:nsid w:val="303D5C9D"/>
     <w:multiLevelType w:val="multilevel"/>
-    <w:tmpl w:val="6ED8F4C6"/>
+    <w:tmpl w:val="4D46C4CE"/>
     <w:lvl w:ilvl="0">
       <w:start w:val="1"/>
       <w:numFmt w:val="decimal"/>
@@ -780,6 +1388,111 @@
     <w:nsid w:val="56B40FAB"/>
     <w:multiLevelType w:val="multilevel"/>
     <w:tmpl w:val="80BC3276"/>
+    <w:lvl w:ilvl="0">
+      <w:start w:val="1"/>
+      <w:numFmt w:val="decimal"/>
+      <w:lvlText w:val="%1."/>
+      <w:lvlJc w:val="left"/>
+      <w:pPr>
+        <w:tabs>
+          <w:tab w:val="num" w:pos="720"/>
+        </w:tabs>
+        <w:ind w:left="720" w:hanging="360"/>
+      </w:pPr>
+    </w:lvl>
+    <w:lvl w:ilvl="1" w:tentative="1">
+      <w:numFmt w:val="decimal"/>
+      <w:lvlText w:val="%2."/>
+      <w:lvlJc w:val="left"/>
+      <w:pPr>
+        <w:tabs>
+          <w:tab w:val="num" w:pos="1440"/>
+        </w:tabs>
+        <w:ind w:left="1440" w:hanging="360"/>
+      </w:pPr>
+    </w:lvl>
+    <w:lvl w:ilvl="2" w:tentative="1">
+      <w:numFmt w:val="decimal"/>
+      <w:lvlText w:val="%3."/>
+      <w:lvlJc w:val="left"/>
+      <w:pPr>
+        <w:tabs>
+          <w:tab w:val="num" w:pos="2160"/>
+        </w:tabs>
+        <w:ind w:left="2160" w:hanging="360"/>
+      </w:pPr>
+    </w:lvl>
+    <w:lvl w:ilvl="3" w:tentative="1">
+      <w:numFmt w:val="decimal"/>
+      <w:lvlText w:val="%4."/>
+      <w:lvlJc w:val="left"/>
+      <w:pPr>
+        <w:tabs>
+          <w:tab w:val="num" w:pos="2880"/>
+        </w:tabs>
+        <w:ind w:left="2880" w:hanging="360"/>
+      </w:pPr>
+    </w:lvl>
+    <w:lvl w:ilvl="4" w:tentative="1">
+      <w:numFmt w:val="decimal"/>
+      <w:lvlText w:val="%5."/>
+      <w:lvlJc w:val="left"/>
+      <w:pPr>
+        <w:tabs>
+          <w:tab w:val="num" w:pos="3600"/>
+        </w:tabs>
+        <w:ind w:left="3600" w:hanging="360"/>
+      </w:pPr>
+    </w:lvl>
+    <w:lvl w:ilvl="5" w:tentative="1">
+      <w:numFmt w:val="decimal"/>
+      <w:lvlText w:val="%6."/>
+      <w:lvlJc w:val="left"/>
+      <w:pPr>
+        <w:tabs>
+          <w:tab w:val="num" w:pos="4320"/>
+        </w:tabs>
+        <w:ind w:left="4320" w:hanging="360"/>
+      </w:pPr>
+    </w:lvl>
+    <w:lvl w:ilvl="6" w:tentative="1">
+      <w:numFmt w:val="decimal"/>
+      <w:lvlText w:val="%7."/>
+      <w:lvlJc w:val="left"/>
+      <w:pPr>
+        <w:tabs>
+          <w:tab w:val="num" w:pos="5040"/>
+        </w:tabs>
+        <w:ind w:left="5040" w:hanging="360"/>
+      </w:pPr>
+    </w:lvl>
+    <w:lvl w:ilvl="7" w:tentative="1">
+      <w:numFmt w:val="decimal"/>
+      <w:lvlText w:val="%8."/>
+      <w:lvlJc w:val="left"/>
+      <w:pPr>
+        <w:tabs>
+          <w:tab w:val="num" w:pos="5760"/>
+        </w:tabs>
+        <w:ind w:left="5760" w:hanging="360"/>
+      </w:pPr>
+    </w:lvl>
+    <w:lvl w:ilvl="8" w:tentative="1">
+      <w:numFmt w:val="decimal"/>
+      <w:lvlText w:val="%9."/>
+      <w:lvlJc w:val="left"/>
+      <w:pPr>
+        <w:tabs>
+          <w:tab w:val="num" w:pos="6480"/>
+        </w:tabs>
+        <w:ind w:left="6480" w:hanging="360"/>
+      </w:pPr>
+    </w:lvl>
+  </w:abstractNum>
+  <w:abstractNum w:abstractNumId="6" w15:restartNumberingAfterBreak="0">
+    <w:nsid w:val="5BBB6EFB"/>
+    <w:multiLevelType w:val="multilevel"/>
+    <w:tmpl w:val="A1B293DC"/>
     <w:lvl w:ilvl="0">
       <w:start w:val="1"/>
       <w:numFmt w:val="decimal"/>
@@ -898,6 +1611,9 @@
   </w:num>
   <w:num w:numId="6" w16cid:durableId="1050299983">
     <w:abstractNumId w:val="2"/>
+  </w:num>
+  <w:num w:numId="7" w16cid:durableId="1809129031">
+    <w:abstractNumId w:val="6"/>
   </w:num>
 </w:numbering>
 </file>
@@ -1342,10 +2058,32 @@
       <w:lang w:eastAsia="es-ES"/>
     </w:rPr>
   </w:style>
+  <w:style w:type="paragraph" w:styleId="Ttulo3">
+    <w:name w:val="heading 3"/>
+    <w:basedOn w:val="Normal"/>
+    <w:next w:val="Normal"/>
+    <w:link w:val="Ttulo3Car"/>
+    <w:uiPriority w:val="9"/>
+    <w:semiHidden/>
+    <w:unhideWhenUsed/>
+    <w:qFormat/>
+    <w:rsid w:val="00B13205"/>
+    <w:pPr>
+      <w:keepNext/>
+      <w:keepLines/>
+      <w:spacing w:before="40" w:after="0"/>
+      <w:outlineLvl w:val="2"/>
+    </w:pPr>
+    <w:rPr>
+      <w:rFonts w:asciiTheme="majorHAnsi" w:eastAsiaTheme="majorEastAsia" w:hAnsiTheme="majorHAnsi" w:cstheme="majorBidi"/>
+      <w:color w:val="1F3763" w:themeColor="accent1" w:themeShade="7F"/>
+      <w:sz w:val="24"/>
+      <w:szCs w:val="24"/>
+    </w:rPr>
+  </w:style>
   <w:style w:type="character" w:default="1" w:styleId="Fuentedeprrafopredeter">
     <w:name w:val="Default Paragraph Font"/>
     <w:uiPriority w:val="1"/>
-    <w:semiHidden/>
     <w:unhideWhenUsed/>
   </w:style>
   <w:style w:type="table" w:default="1" w:styleId="Tablanormal">
@@ -1440,7 +2178,6 @@
     <w:name w:val="Normal (Web)"/>
     <w:basedOn w:val="Normal"/>
     <w:uiPriority w:val="99"/>
-    <w:semiHidden/>
     <w:unhideWhenUsed/>
     <w:rsid w:val="00704162"/>
     <w:pPr>
@@ -1451,6 +2188,83 @@
       <w:sz w:val="24"/>
       <w:szCs w:val="24"/>
       <w:lang w:eastAsia="es-ES"/>
+    </w:rPr>
+  </w:style>
+  <w:style w:type="character" w:customStyle="1" w:styleId="Ttulo3Car">
+    <w:name w:val="Título 3 Car"/>
+    <w:basedOn w:val="Fuentedeprrafopredeter"/>
+    <w:link w:val="Ttulo3"/>
+    <w:uiPriority w:val="9"/>
+    <w:semiHidden/>
+    <w:rsid w:val="00B13205"/>
+    <w:rPr>
+      <w:rFonts w:asciiTheme="majorHAnsi" w:eastAsiaTheme="majorEastAsia" w:hAnsiTheme="majorHAnsi" w:cstheme="majorBidi"/>
+      <w:color w:val="1F3763" w:themeColor="accent1" w:themeShade="7F"/>
+      <w:sz w:val="24"/>
+      <w:szCs w:val="24"/>
+    </w:rPr>
+  </w:style>
+  <w:style w:type="character" w:styleId="Hipervnculo">
+    <w:name w:val="Hyperlink"/>
+    <w:basedOn w:val="Fuentedeprrafopredeter"/>
+    <w:uiPriority w:val="99"/>
+    <w:semiHidden/>
+    <w:unhideWhenUsed/>
+    <w:rsid w:val="00B13205"/>
+    <w:rPr>
+      <w:color w:val="0000FF"/>
+      <w:u w:val="single"/>
+    </w:rPr>
+  </w:style>
+  <w:style w:type="paragraph" w:customStyle="1" w:styleId="EndNoteBibliographyTitle">
+    <w:name w:val="EndNote Bibliography Title"/>
+    <w:basedOn w:val="Normal"/>
+    <w:link w:val="EndNoteBibliographyTitleCar"/>
+    <w:rsid w:val="00B13205"/>
+    <w:pPr>
+      <w:spacing w:after="0"/>
+      <w:jc w:val="center"/>
+    </w:pPr>
+    <w:rPr>
+      <w:rFonts w:ascii="Calibri" w:hAnsi="Calibri" w:cs="Calibri"/>
+      <w:noProof/>
+      <w:lang w:val="en-US"/>
+    </w:rPr>
+  </w:style>
+  <w:style w:type="character" w:customStyle="1" w:styleId="EndNoteBibliographyTitleCar">
+    <w:name w:val="EndNote Bibliography Title Car"/>
+    <w:basedOn w:val="Fuentedeprrafopredeter"/>
+    <w:link w:val="EndNoteBibliographyTitle"/>
+    <w:rsid w:val="00B13205"/>
+    <w:rPr>
+      <w:rFonts w:ascii="Calibri" w:hAnsi="Calibri" w:cs="Calibri"/>
+      <w:noProof/>
+      <w:lang w:val="en-US"/>
+    </w:rPr>
+  </w:style>
+  <w:style w:type="paragraph" w:customStyle="1" w:styleId="EndNoteBibliography">
+    <w:name w:val="EndNote Bibliography"/>
+    <w:basedOn w:val="Normal"/>
+    <w:link w:val="EndNoteBibliographyCar"/>
+    <w:rsid w:val="00B13205"/>
+    <w:pPr>
+      <w:spacing w:line="240" w:lineRule="auto"/>
+    </w:pPr>
+    <w:rPr>
+      <w:rFonts w:ascii="Calibri" w:hAnsi="Calibri" w:cs="Calibri"/>
+      <w:noProof/>
+      <w:lang w:val="en-US"/>
+    </w:rPr>
+  </w:style>
+  <w:style w:type="character" w:customStyle="1" w:styleId="EndNoteBibliographyCar">
+    <w:name w:val="EndNote Bibliography Car"/>
+    <w:basedOn w:val="Fuentedeprrafopredeter"/>
+    <w:link w:val="EndNoteBibliography"/>
+    <w:rsid w:val="00B13205"/>
+    <w:rPr>
+      <w:rFonts w:ascii="Calibri" w:hAnsi="Calibri" w:cs="Calibri"/>
+      <w:noProof/>
+      <w:lang w:val="en-US"/>
     </w:rPr>
   </w:style>
 </w:styles>

</xml_diff>